<commit_message>
ERGERGERD ITS SOOO COOL!
</commit_message>
<xml_diff>
--- a/paperwork/asteroids arena.docx
+++ b/paperwork/asteroids arena.docx
@@ -3,9 +3,917 @@
 <w:document xmlns:wpc="http://schemas.microsoft.com/office/word/2010/wordprocessingCanvas" xmlns:cx="http://schemas.microsoft.com/office/drawing/2014/chartex" xmlns:cx1="http://schemas.microsoft.com/office/drawing/2015/9/8/chartex" xmlns:cx2="http://schemas.microsoft.com/office/drawing/2015/10/21/chartex" xmlns:cx3="http://schemas.microsoft.com/office/drawing/2016/5/9/chartex" xmlns:cx4="http://schemas.microsoft.com/office/drawing/2016/5/10/chartex" xmlns:cx5="http://schemas.microsoft.com/office/drawing/2016/5/11/chartex" xmlns:cx6="http://schemas.microsoft.com/office/drawing/2016/5/12/chartex" xmlns:cx7="http://schemas.microsoft.com/office/drawing/2016/5/13/chartex" xmlns:cx8="http://schemas.microsoft.com/office/drawing/2016/5/14/chartex" xmlns:mc="http://schemas.openxmlformats.org/markup-compatibility/2006" xmlns:aink="http://schemas.microsoft.com/office/drawing/2016/ink" xmlns:am3d="http://schemas.microsoft.com/office/drawing/2017/model3d" xmlns:o="urn:schemas-microsoft-com:office:office" xmlns:r="http://schemas.openxmlformats.org/officeDocument/2006/relationships" xmlns:m="http://schemas.openxmlformats.org/officeDocument/2006/math" xmlns:v="urn:schemas-microsoft-com:vml" xmlns:wp14="http://schemas.microsoft.com/office/word/2010/wordprocessingDrawing" xmlns:wp="http://schemas.openxmlformats.org/drawingml/2006/wordprocessingDrawing" xmlns:w10="urn:schemas-microsoft-com:office:word" xmlns:w="http://schemas.openxmlformats.org/wordprocessingml/2006/main" xmlns:w14="http://schemas.microsoft.com/office/word/2010/wordml" xmlns:w15="http://schemas.microsoft.com/office/word/2012/wordml" xmlns:w16cid="http://schemas.microsoft.com/office/word/2016/wordml/cid" xmlns:w16se="http://schemas.microsoft.com/office/word/2015/wordml/symex" xmlns:wpg="http://schemas.microsoft.com/office/word/2010/wordprocessingGroup" xmlns:wpi="http://schemas.microsoft.com/office/word/2010/wordprocessingInk" xmlns:wne="http://schemas.microsoft.com/office/word/2006/wordml" xmlns:wps="http://schemas.microsoft.com/office/word/2010/wordprocessingShape" mc:Ignorable="w14 w15 w16se w16cid wp14">
   <w:body>
     <w:p>
+      <w:pPr>
+        <w:pStyle w:val="NormalWeb"/>
+        <w:spacing w:before="0" w:beforeAutospacing="0" w:after="0" w:afterAutospacing="0"/>
+      </w:pPr>
+      <w:r>
+        <w:rPr>
+          <w:rFonts w:ascii="Arial" w:hAnsi="Arial" w:cs="Arial"/>
+          <w:b/>
+          <w:bCs/>
+          <w:color w:val="000000"/>
+          <w:sz w:val="52"/>
+          <w:szCs w:val="52"/>
+        </w:rPr>
+        <w:t>Adam Fraser AH CS project</w:t>
+      </w:r>
+    </w:p>
+    <w:p>
+      <w:pPr>
+        <w:pStyle w:val="NormalWeb"/>
+        <w:spacing w:before="0" w:beforeAutospacing="0" w:after="0" w:afterAutospacing="0"/>
+      </w:pPr>
+      <w:r>
+        <w:rPr>
+          <w:rFonts w:ascii="Arial" w:hAnsi="Arial" w:cs="Arial"/>
+          <w:b/>
+          <w:bCs/>
+          <w:color w:val="000000"/>
+          <w:sz w:val="36"/>
+          <w:szCs w:val="36"/>
+        </w:rPr>
+        <w:t>Multi-screen remote controlled asteroids</w:t>
+      </w:r>
+    </w:p>
+    <w:p/>
+    <w:p/>
+    <w:p/>
+    <w:p/>
+    <w:p/>
+    <w:p/>
+    <w:p/>
+    <w:p/>
+    <w:p/>
+    <w:p/>
+    <w:p/>
+    <w:p/>
+    <w:p/>
+    <w:p/>
+    <w:p/>
+    <w:p/>
+    <w:p/>
+    <w:p/>
+    <w:p/>
+    <w:p/>
+    <w:p/>
+    <w:p/>
+    <w:p/>
+    <w:p/>
+    <w:p/>
+    <w:p/>
+    <w:p/>
+    <w:p/>
+    <w:p/>
+    <w:p>
+      <w:pPr>
+        <w:rPr>
+          <w:rFonts w:ascii="Arial" w:hAnsi="Arial" w:cs="Arial"/>
+          <w:b/>
+          <w:sz w:val="36"/>
+          <w:szCs w:val="36"/>
+        </w:rPr>
+      </w:pPr>
+      <w:r>
+        <w:rPr>
+          <w:rFonts w:ascii="Arial" w:hAnsi="Arial" w:cs="Arial"/>
+          <w:b/>
+          <w:sz w:val="36"/>
+          <w:szCs w:val="36"/>
+          <w:highlight w:val="yellow"/>
+        </w:rPr>
+        <w:lastRenderedPageBreak/>
+        <w:t>System overview</w:t>
+      </w:r>
+    </w:p>
+    <w:p>
+      <w:pPr>
+        <w:rPr>
+          <w:rFonts w:ascii="Arial" w:hAnsi="Arial" w:cs="Arial"/>
+          <w:sz w:val="24"/>
+          <w:szCs w:val="24"/>
+        </w:rPr>
+      </w:pPr>
+      <w:r>
+        <w:rPr>
+          <w:rFonts w:ascii="Arial" w:hAnsi="Arial" w:cs="Arial"/>
+          <w:sz w:val="24"/>
+          <w:szCs w:val="24"/>
+        </w:rPr>
+        <w:t>this system is a modern take on the classic arcade game “asteroids”. While in the original users generally played alone only interacting with other users through a leader board this version will …</w:t>
+      </w:r>
+    </w:p>
+    <w:p>
+      <w:pPr>
+        <w:pStyle w:val="ListParagraph"/>
+        <w:numPr>
+          <w:ilvl w:val="0"/>
+          <w:numId w:val="1"/>
+        </w:numPr>
+        <w:rPr>
+          <w:rFonts w:ascii="Arial" w:hAnsi="Arial" w:cs="Arial"/>
+          <w:sz w:val="24"/>
+          <w:szCs w:val="24"/>
+        </w:rPr>
+      </w:pPr>
+      <w:r>
+        <w:rPr>
+          <w:rFonts w:ascii="Arial" w:hAnsi="Arial" w:cs="Arial"/>
+          <w:sz w:val="24"/>
+          <w:szCs w:val="24"/>
+        </w:rPr>
+        <w:t>Allow users to engage in multiplayer games across a large arena comprised of many screens</w:t>
+      </w:r>
+    </w:p>
+    <w:p>
+      <w:pPr>
+        <w:pStyle w:val="ListParagraph"/>
+        <w:numPr>
+          <w:ilvl w:val="0"/>
+          <w:numId w:val="1"/>
+        </w:numPr>
+        <w:rPr>
+          <w:rFonts w:ascii="Arial" w:hAnsi="Arial" w:cs="Arial"/>
+          <w:sz w:val="24"/>
+          <w:szCs w:val="24"/>
+        </w:rPr>
+      </w:pPr>
+      <w:r>
+        <w:rPr>
+          <w:rFonts w:ascii="Arial" w:hAnsi="Arial" w:cs="Arial"/>
+          <w:sz w:val="24"/>
+          <w:szCs w:val="24"/>
+        </w:rPr>
+        <w:t>Give users the ability to control their “ship” from any device with the latest browser technology but preferably a mobile / touch device</w:t>
+      </w:r>
+    </w:p>
+    <w:p>
+      <w:pPr>
+        <w:pStyle w:val="ListParagraph"/>
+        <w:numPr>
+          <w:ilvl w:val="0"/>
+          <w:numId w:val="1"/>
+        </w:numPr>
+        <w:rPr>
+          <w:rFonts w:ascii="Arial" w:hAnsi="Arial" w:cs="Arial"/>
+          <w:sz w:val="24"/>
+          <w:szCs w:val="24"/>
+        </w:rPr>
+      </w:pPr>
+      <w:r>
+        <w:rPr>
+          <w:rFonts w:ascii="Arial" w:hAnsi="Arial" w:cs="Arial"/>
+          <w:sz w:val="24"/>
+          <w:szCs w:val="24"/>
+        </w:rPr>
+        <w:t xml:space="preserve">Add lots of interesting game mechanics like powerups (e.g. speed boosts) and the ability to setup mining colonies on asteroids (give a certain number of points per cycle) </w:t>
+      </w:r>
+    </w:p>
+    <w:p/>
+    <w:p>
+      <w:pPr>
+        <w:rPr>
+          <w:rFonts w:ascii="Arial" w:hAnsi="Arial" w:cs="Arial"/>
+          <w:b/>
+          <w:sz w:val="36"/>
+          <w:szCs w:val="36"/>
+        </w:rPr>
+      </w:pPr>
+      <w:r>
+        <w:rPr>
+          <w:rFonts w:ascii="Arial" w:hAnsi="Arial" w:cs="Arial"/>
+          <w:b/>
+          <w:sz w:val="36"/>
+          <w:szCs w:val="36"/>
+          <w:highlight w:val="red"/>
+        </w:rPr>
+        <w:t>End-users</w:t>
+      </w:r>
+    </w:p>
+    <w:p>
+      <w:pPr>
+        <w:rPr>
+          <w:rFonts w:ascii="Arial" w:hAnsi="Arial" w:cs="Arial"/>
+          <w:sz w:val="24"/>
+          <w:szCs w:val="24"/>
+        </w:rPr>
+      </w:pPr>
+      <w:r>
+        <w:rPr>
+          <w:rFonts w:ascii="Arial" w:hAnsi="Arial" w:cs="Arial"/>
+          <w:sz w:val="24"/>
+          <w:szCs w:val="24"/>
+        </w:rPr>
+        <w:t>End users will likely be relatively experienced with computer systems due to the hassle of setting up the server and database. They will probably play the game in large groups since it requires many devices and will be most fun that way.</w:t>
+      </w:r>
+    </w:p>
+    <w:p/>
+    <w:p>
+      <w:pPr>
+        <w:rPr>
+          <w:rFonts w:ascii="Arial" w:hAnsi="Arial" w:cs="Arial"/>
+          <w:b/>
+          <w:sz w:val="36"/>
+          <w:szCs w:val="36"/>
+        </w:rPr>
+      </w:pPr>
+      <w:r>
+        <w:rPr>
+          <w:rFonts w:ascii="Arial" w:hAnsi="Arial" w:cs="Arial"/>
+          <w:b/>
+          <w:sz w:val="36"/>
+          <w:szCs w:val="36"/>
+          <w:highlight w:val="red"/>
+        </w:rPr>
+        <w:t>Perceived need for system</w:t>
+      </w:r>
+    </w:p>
+    <w:p>
+      <w:pPr>
+        <w:rPr>
+          <w:rFonts w:ascii="Arial" w:hAnsi="Arial" w:cs="Arial"/>
+          <w:sz w:val="24"/>
+          <w:szCs w:val="24"/>
+        </w:rPr>
+      </w:pPr>
+      <w:r>
+        <w:rPr>
+          <w:rFonts w:ascii="Arial" w:hAnsi="Arial" w:cs="Arial"/>
+          <w:sz w:val="24"/>
+          <w:szCs w:val="24"/>
+        </w:rPr>
+        <w:t>Currently there are no systems I am aware of that allow as many people as are available to play the classic arcade game asteroids across a large “arena” much less control it with their phones. this system will allow users to use whatever compatible devices they have to hand as a potentially giant arena to competitively play asteroids.</w:t>
+      </w:r>
+    </w:p>
+    <w:p>
+      <w:pPr>
+        <w:rPr>
+          <w:rFonts w:ascii="Arial" w:hAnsi="Arial" w:cs="Arial"/>
+          <w:sz w:val="24"/>
+          <w:szCs w:val="24"/>
+        </w:rPr>
+      </w:pPr>
+    </w:p>
+    <w:p>
+      <w:pPr>
+        <w:rPr>
+          <w:rFonts w:ascii="Arial" w:hAnsi="Arial" w:cs="Arial"/>
+          <w:b/>
+          <w:sz w:val="36"/>
+          <w:szCs w:val="36"/>
+        </w:rPr>
+      </w:pPr>
+      <w:r>
+        <w:rPr>
+          <w:rFonts w:ascii="Arial" w:hAnsi="Arial" w:cs="Arial"/>
+          <w:b/>
+          <w:sz w:val="36"/>
+          <w:szCs w:val="36"/>
+          <w:highlight w:val="yellow"/>
+        </w:rPr>
+        <w:t>Key features / objectives</w:t>
+      </w:r>
+    </w:p>
+    <w:p>
+      <w:pPr>
+        <w:numPr>
+          <w:ilvl w:val="0"/>
+          <w:numId w:val="2"/>
+        </w:numPr>
+        <w:spacing w:after="0" w:line="240" w:lineRule="auto"/>
+        <w:textAlignment w:val="baseline"/>
+        <w:rPr>
+          <w:rFonts w:ascii="Arial" w:eastAsia="Times New Roman" w:hAnsi="Arial" w:cs="Arial"/>
+          <w:color w:val="000000"/>
+          <w:sz w:val="24"/>
+          <w:szCs w:val="24"/>
+          <w:lang w:eastAsia="en-GB"/>
+        </w:rPr>
+      </w:pPr>
+      <w:r>
+        <w:rPr>
+          <w:rFonts w:ascii="Arial" w:eastAsia="Times New Roman" w:hAnsi="Arial" w:cs="Arial"/>
+          <w:color w:val="000000"/>
+          <w:sz w:val="24"/>
+          <w:szCs w:val="24"/>
+          <w:lang w:eastAsia="en-GB"/>
+        </w:rPr>
+        <w:t>The game should be responsive with latency low enough over a local network to be unnoticeable</w:t>
+      </w:r>
+    </w:p>
+    <w:p>
+      <w:pPr>
+        <w:numPr>
+          <w:ilvl w:val="0"/>
+          <w:numId w:val="2"/>
+        </w:numPr>
+        <w:spacing w:after="0" w:line="240" w:lineRule="auto"/>
+        <w:textAlignment w:val="baseline"/>
+        <w:rPr>
+          <w:rFonts w:ascii="Arial" w:eastAsia="Times New Roman" w:hAnsi="Arial" w:cs="Arial"/>
+          <w:color w:val="000000"/>
+          <w:sz w:val="24"/>
+          <w:szCs w:val="24"/>
+          <w:lang w:eastAsia="en-GB"/>
+        </w:rPr>
+      </w:pPr>
+      <w:r>
+        <w:rPr>
+          <w:rFonts w:ascii="Arial" w:eastAsia="Times New Roman" w:hAnsi="Arial" w:cs="Arial"/>
+          <w:color w:val="000000"/>
+          <w:sz w:val="24"/>
+          <w:szCs w:val="24"/>
+          <w:lang w:eastAsia="en-GB"/>
+        </w:rPr>
+        <w:t>There should be an intuitive way to initiate a game with other users</w:t>
+      </w:r>
+    </w:p>
+    <w:p>
+      <w:pPr>
+        <w:numPr>
+          <w:ilvl w:val="0"/>
+          <w:numId w:val="2"/>
+        </w:numPr>
+        <w:spacing w:after="0" w:line="240" w:lineRule="auto"/>
+        <w:textAlignment w:val="baseline"/>
+        <w:rPr>
+          <w:rFonts w:ascii="Arial" w:eastAsia="Times New Roman" w:hAnsi="Arial" w:cs="Arial"/>
+          <w:color w:val="000000"/>
+          <w:sz w:val="24"/>
+          <w:szCs w:val="24"/>
+          <w:lang w:eastAsia="en-GB"/>
+        </w:rPr>
+      </w:pPr>
+      <w:r>
+        <w:rPr>
+          <w:rFonts w:ascii="Arial" w:eastAsia="Times New Roman" w:hAnsi="Arial" w:cs="Arial"/>
+          <w:color w:val="000000"/>
+          <w:sz w:val="24"/>
+          <w:szCs w:val="24"/>
+          <w:lang w:eastAsia="en-GB"/>
+        </w:rPr>
+        <w:t>There should be a simple to use and scalable leader board</w:t>
+      </w:r>
+    </w:p>
+    <w:p>
+      <w:pPr>
+        <w:numPr>
+          <w:ilvl w:val="0"/>
+          <w:numId w:val="2"/>
+        </w:numPr>
+        <w:spacing w:after="0" w:line="240" w:lineRule="auto"/>
+        <w:textAlignment w:val="baseline"/>
+        <w:rPr>
+          <w:rFonts w:ascii="Arial" w:eastAsia="Times New Roman" w:hAnsi="Arial" w:cs="Arial"/>
+          <w:color w:val="000000"/>
+          <w:sz w:val="24"/>
+          <w:szCs w:val="24"/>
+          <w:lang w:eastAsia="en-GB"/>
+        </w:rPr>
+      </w:pPr>
+      <w:r>
+        <w:rPr>
+          <w:rFonts w:ascii="Arial" w:eastAsia="Times New Roman" w:hAnsi="Arial" w:cs="Arial"/>
+          <w:color w:val="000000"/>
+          <w:sz w:val="24"/>
+          <w:szCs w:val="24"/>
+          <w:lang w:eastAsia="en-GB"/>
+        </w:rPr>
+        <w:t>The game should display the score as it is being played</w:t>
+      </w:r>
+    </w:p>
+    <w:p>
+      <w:pPr>
+        <w:numPr>
+          <w:ilvl w:val="0"/>
+          <w:numId w:val="2"/>
+        </w:numPr>
+        <w:spacing w:after="0" w:line="240" w:lineRule="auto"/>
+        <w:textAlignment w:val="baseline"/>
+        <w:rPr>
+          <w:rFonts w:ascii="Arial" w:eastAsia="Times New Roman" w:hAnsi="Arial" w:cs="Arial"/>
+          <w:color w:val="000000"/>
+          <w:sz w:val="24"/>
+          <w:szCs w:val="24"/>
+          <w:lang w:eastAsia="en-GB"/>
+        </w:rPr>
+      </w:pPr>
+      <w:r>
+        <w:rPr>
+          <w:rFonts w:ascii="Arial" w:eastAsia="Times New Roman" w:hAnsi="Arial" w:cs="Arial"/>
+          <w:color w:val="000000"/>
+          <w:sz w:val="24"/>
+          <w:szCs w:val="24"/>
+          <w:lang w:eastAsia="en-GB"/>
+        </w:rPr>
+        <w:t>The game should include interesting features like power ups</w:t>
+      </w:r>
+      <w:r>
+        <w:rPr>
+          <w:rFonts w:ascii="Arial" w:eastAsia="Times New Roman" w:hAnsi="Arial" w:cs="Arial"/>
+          <w:color w:val="000000"/>
+          <w:sz w:val="24"/>
+          <w:szCs w:val="24"/>
+          <w:lang w:eastAsia="en-GB"/>
+        </w:rPr>
+        <w:t>, point boosts and obstacles</w:t>
+      </w:r>
+    </w:p>
+    <w:p>
+      <w:pPr>
+        <w:numPr>
+          <w:ilvl w:val="0"/>
+          <w:numId w:val="2"/>
+        </w:numPr>
+        <w:spacing w:after="0" w:line="240" w:lineRule="auto"/>
+        <w:textAlignment w:val="baseline"/>
+        <w:rPr>
+          <w:rFonts w:ascii="Arial" w:eastAsia="Times New Roman" w:hAnsi="Arial" w:cs="Arial"/>
+          <w:color w:val="000000"/>
+          <w:sz w:val="24"/>
+          <w:szCs w:val="24"/>
+          <w:lang w:eastAsia="en-GB"/>
+        </w:rPr>
+      </w:pPr>
+      <w:r>
+        <w:rPr>
+          <w:rFonts w:ascii="Arial" w:eastAsia="Times New Roman" w:hAnsi="Arial" w:cs="Arial"/>
+          <w:color w:val="000000"/>
+          <w:sz w:val="24"/>
+          <w:szCs w:val="24"/>
+          <w:lang w:eastAsia="en-GB"/>
+        </w:rPr>
+        <w:t>The server should have a useful and intuitive dashboard showing such information as current number of games, total games and server uptime</w:t>
+      </w:r>
+    </w:p>
+    <w:p>
+      <w:pPr>
+        <w:numPr>
+          <w:ilvl w:val="0"/>
+          <w:numId w:val="2"/>
+        </w:numPr>
+        <w:spacing w:after="0" w:line="240" w:lineRule="auto"/>
+        <w:textAlignment w:val="baseline"/>
+        <w:rPr>
+          <w:rFonts w:ascii="Arial" w:eastAsia="Times New Roman" w:hAnsi="Arial" w:cs="Arial"/>
+          <w:color w:val="000000"/>
+          <w:sz w:val="24"/>
+          <w:szCs w:val="24"/>
+          <w:lang w:eastAsia="en-GB"/>
+        </w:rPr>
+      </w:pPr>
+      <w:r>
+        <w:rPr>
+          <w:rFonts w:ascii="Arial" w:eastAsia="Times New Roman" w:hAnsi="Arial" w:cs="Arial"/>
+          <w:color w:val="000000"/>
+          <w:sz w:val="24"/>
+          <w:szCs w:val="24"/>
+          <w:lang w:eastAsia="en-GB"/>
+        </w:rPr>
+        <w:t>The server should keep extensive logs in an external persistent file</w:t>
+      </w:r>
+    </w:p>
+    <w:p>
+      <w:pPr>
+        <w:numPr>
+          <w:ilvl w:val="0"/>
+          <w:numId w:val="2"/>
+        </w:numPr>
+        <w:spacing w:after="0" w:line="240" w:lineRule="auto"/>
+        <w:textAlignment w:val="baseline"/>
+        <w:rPr>
+          <w:rFonts w:ascii="Arial" w:eastAsia="Times New Roman" w:hAnsi="Arial" w:cs="Arial"/>
+          <w:color w:val="000000"/>
+          <w:sz w:val="24"/>
+          <w:szCs w:val="24"/>
+          <w:lang w:eastAsia="en-GB"/>
+        </w:rPr>
+      </w:pPr>
+      <w:r>
+        <w:rPr>
+          <w:rFonts w:ascii="Arial" w:eastAsia="Times New Roman" w:hAnsi="Arial" w:cs="Arial"/>
+          <w:color w:val="000000"/>
+          <w:sz w:val="24"/>
+          <w:szCs w:val="24"/>
+          <w:lang w:eastAsia="en-GB"/>
+        </w:rPr>
+        <w:t>The server should make use of a database to store scores</w:t>
+      </w:r>
+    </w:p>
+    <w:p>
+      <w:pPr>
+        <w:pStyle w:val="ListParagraph"/>
+        <w:numPr>
+          <w:ilvl w:val="0"/>
+          <w:numId w:val="2"/>
+        </w:numPr>
+        <w:rPr>
+          <w:rFonts w:ascii="Arial" w:hAnsi="Arial" w:cs="Arial"/>
+          <w:sz w:val="24"/>
+          <w:szCs w:val="24"/>
+        </w:rPr>
+      </w:pPr>
+      <w:r>
+        <w:rPr>
+          <w:rFonts w:ascii="Arial" w:hAnsi="Arial" w:cs="Arial"/>
+          <w:sz w:val="24"/>
+          <w:szCs w:val="24"/>
+        </w:rPr>
+        <w:t>The controller interface should be optimized for mobile devices</w:t>
+      </w:r>
+    </w:p>
+    <w:p>
+      <w:pPr>
+        <w:pStyle w:val="ListParagraph"/>
+        <w:numPr>
+          <w:ilvl w:val="0"/>
+          <w:numId w:val="2"/>
+        </w:numPr>
+        <w:rPr>
+          <w:rFonts w:ascii="Arial" w:hAnsi="Arial" w:cs="Arial"/>
+          <w:sz w:val="24"/>
+          <w:szCs w:val="24"/>
+        </w:rPr>
+      </w:pPr>
+      <w:r>
+        <w:rPr>
+          <w:rFonts w:ascii="Arial" w:hAnsi="Arial" w:cs="Arial"/>
+          <w:sz w:val="24"/>
+          <w:szCs w:val="24"/>
+        </w:rPr>
+        <w:t xml:space="preserve">The transition of entities from one screen to annother should be seamless or at least only involve a few </w:t>
+      </w:r>
+      <w:proofErr w:type="spellStart"/>
+      <w:r>
+        <w:rPr>
+          <w:rFonts w:ascii="Arial" w:hAnsi="Arial" w:cs="Arial"/>
+          <w:sz w:val="24"/>
+          <w:szCs w:val="24"/>
+        </w:rPr>
+        <w:t>ms</w:t>
+      </w:r>
+      <w:proofErr w:type="spellEnd"/>
+      <w:r>
+        <w:rPr>
+          <w:rFonts w:ascii="Arial" w:hAnsi="Arial" w:cs="Arial"/>
+          <w:sz w:val="24"/>
+          <w:szCs w:val="24"/>
+        </w:rPr>
+        <w:t xml:space="preserve"> of delay</w:t>
+      </w:r>
+    </w:p>
+    <w:p>
+      <w:pPr>
+        <w:pStyle w:val="ListParagraph"/>
+        <w:numPr>
+          <w:ilvl w:val="0"/>
+          <w:numId w:val="2"/>
+        </w:numPr>
+        <w:rPr>
+          <w:rFonts w:ascii="Arial" w:hAnsi="Arial" w:cs="Arial"/>
+          <w:sz w:val="24"/>
+          <w:szCs w:val="24"/>
+        </w:rPr>
+      </w:pPr>
+      <w:r>
+        <w:rPr>
+          <w:rFonts w:ascii="Arial" w:hAnsi="Arial" w:cs="Arial"/>
+          <w:sz w:val="24"/>
+          <w:szCs w:val="24"/>
+        </w:rPr>
+        <w:lastRenderedPageBreak/>
+        <w:t>The asteroids automatically generated for the game should be “interesting” shapes and not just simple circles</w:t>
+      </w:r>
+    </w:p>
+    <w:p>
+      <w:pPr>
+        <w:pStyle w:val="ListParagraph"/>
+        <w:numPr>
+          <w:ilvl w:val="0"/>
+          <w:numId w:val="2"/>
+        </w:numPr>
+        <w:rPr>
+          <w:rFonts w:ascii="Arial" w:hAnsi="Arial" w:cs="Arial"/>
+          <w:sz w:val="24"/>
+          <w:szCs w:val="24"/>
+        </w:rPr>
+      </w:pPr>
+      <w:r>
+        <w:rPr>
+          <w:rFonts w:ascii="Arial" w:hAnsi="Arial" w:cs="Arial"/>
+          <w:sz w:val="24"/>
+          <w:szCs w:val="24"/>
+        </w:rPr>
+        <w:t xml:space="preserve">It should be easy for each player to follow their “ship” around the arena </w:t>
+      </w:r>
+    </w:p>
+    <w:p>
+      <w:pPr>
+        <w:pStyle w:val="ListParagraph"/>
+        <w:numPr>
+          <w:ilvl w:val="0"/>
+          <w:numId w:val="2"/>
+        </w:numPr>
+        <w:rPr>
+          <w:rFonts w:ascii="Arial" w:hAnsi="Arial" w:cs="Arial"/>
+          <w:sz w:val="24"/>
+          <w:szCs w:val="24"/>
+        </w:rPr>
+      </w:pPr>
+      <w:r>
+        <w:rPr>
+          <w:rFonts w:ascii="Arial" w:hAnsi="Arial" w:cs="Arial"/>
+          <w:sz w:val="24"/>
+          <w:szCs w:val="24"/>
+        </w:rPr>
+        <w:t>When a new powerup appears users should be alerted with a sound since it may be out of their sight</w:t>
+      </w:r>
+    </w:p>
+    <w:p/>
+    <w:p>
+      <w:pPr>
+        <w:rPr>
+          <w:rFonts w:ascii="Arial" w:hAnsi="Arial" w:cs="Arial"/>
+          <w:b/>
+          <w:sz w:val="36"/>
+          <w:szCs w:val="36"/>
+        </w:rPr>
+      </w:pPr>
+    </w:p>
+    <w:p>
+      <w:pPr>
+        <w:rPr>
+          <w:rFonts w:ascii="Arial" w:hAnsi="Arial" w:cs="Arial"/>
+          <w:b/>
+          <w:sz w:val="36"/>
+          <w:szCs w:val="36"/>
+        </w:rPr>
+      </w:pPr>
+      <w:r>
+        <w:rPr>
+          <w:rFonts w:ascii="Arial" w:hAnsi="Arial" w:cs="Arial"/>
+          <w:b/>
+          <w:sz w:val="36"/>
+          <w:szCs w:val="36"/>
+          <w:highlight w:val="red"/>
+        </w:rPr>
+        <w:t>Meeting requirements</w:t>
+      </w:r>
+    </w:p>
+    <w:p>
+      <w:pPr>
+        <w:pStyle w:val="ListParagraph"/>
+        <w:numPr>
+          <w:ilvl w:val="0"/>
+          <w:numId w:val="3"/>
+        </w:numPr>
+        <w:rPr>
+          <w:rFonts w:ascii="Arial" w:hAnsi="Arial" w:cs="Arial"/>
+          <w:b/>
+          <w:sz w:val="24"/>
+          <w:szCs w:val="24"/>
+        </w:rPr>
+      </w:pPr>
+      <w:r>
+        <w:rPr>
+          <w:rFonts w:ascii="Arial" w:hAnsi="Arial" w:cs="Arial"/>
+          <w:sz w:val="24"/>
+          <w:szCs w:val="24"/>
+        </w:rPr>
+        <w:t>This program</w:t>
+      </w:r>
       <w:bookmarkStart w:id="0" w:name="_GoBack"/>
       <w:bookmarkEnd w:id="0"/>
-    </w:p>
+      <w:r>
+        <w:rPr>
+          <w:rFonts w:ascii="Arial" w:hAnsi="Arial" w:cs="Arial"/>
+          <w:sz w:val="24"/>
+          <w:szCs w:val="24"/>
+        </w:rPr>
+        <w:t xml:space="preserve"> will </w:t>
+      </w:r>
+      <w:r>
+        <w:rPr>
+          <w:rFonts w:ascii="Arial" w:hAnsi="Arial" w:cs="Arial"/>
+          <w:sz w:val="24"/>
+          <w:szCs w:val="24"/>
+        </w:rPr>
+        <w:t xml:space="preserve">write to an external log file </w:t>
+      </w:r>
+    </w:p>
+    <w:p>
+      <w:pPr>
+        <w:pStyle w:val="ListParagraph"/>
+        <w:numPr>
+          <w:ilvl w:val="0"/>
+          <w:numId w:val="3"/>
+        </w:numPr>
+        <w:rPr>
+          <w:rFonts w:ascii="Arial" w:hAnsi="Arial" w:cs="Arial"/>
+          <w:b/>
+          <w:sz w:val="24"/>
+          <w:szCs w:val="24"/>
+        </w:rPr>
+      </w:pPr>
+      <w:r>
+        <w:rPr>
+          <w:rFonts w:ascii="Arial" w:hAnsi="Arial" w:cs="Arial"/>
+          <w:sz w:val="24"/>
+          <w:szCs w:val="24"/>
+        </w:rPr>
+        <w:t xml:space="preserve">this program will process data from a </w:t>
+      </w:r>
+      <w:proofErr w:type="spellStart"/>
+      <w:r>
+        <w:rPr>
+          <w:rFonts w:ascii="Arial" w:hAnsi="Arial" w:cs="Arial"/>
+          <w:sz w:val="24"/>
+          <w:szCs w:val="24"/>
+        </w:rPr>
+        <w:t>mongodb</w:t>
+      </w:r>
+      <w:proofErr w:type="spellEnd"/>
+      <w:r>
+        <w:rPr>
+          <w:rFonts w:ascii="Arial" w:hAnsi="Arial" w:cs="Arial"/>
+          <w:sz w:val="24"/>
+          <w:szCs w:val="24"/>
+        </w:rPr>
+        <w:t xml:space="preserve"> database in a simmilar way as a SQL based database may be used</w:t>
+      </w:r>
+    </w:p>
+    <w:p>
+      <w:pPr>
+        <w:pStyle w:val="ListParagraph"/>
+        <w:numPr>
+          <w:ilvl w:val="0"/>
+          <w:numId w:val="3"/>
+        </w:numPr>
+        <w:rPr>
+          <w:rFonts w:ascii="Arial" w:hAnsi="Arial" w:cs="Arial"/>
+          <w:b/>
+          <w:sz w:val="24"/>
+          <w:szCs w:val="24"/>
+        </w:rPr>
+      </w:pPr>
+      <w:r>
+        <w:rPr>
+          <w:rFonts w:ascii="Arial" w:hAnsi="Arial" w:cs="Arial"/>
+          <w:sz w:val="24"/>
+          <w:szCs w:val="24"/>
+        </w:rPr>
+        <w:t xml:space="preserve">this program will use 2D arrays to efficiently check for collision </w:t>
+      </w:r>
+    </w:p>
+    <w:p>
+      <w:pPr>
+        <w:pStyle w:val="ListParagraph"/>
+        <w:numPr>
+          <w:ilvl w:val="0"/>
+          <w:numId w:val="3"/>
+        </w:numPr>
+        <w:rPr>
+          <w:rFonts w:ascii="Arial" w:hAnsi="Arial" w:cs="Arial"/>
+          <w:b/>
+          <w:sz w:val="24"/>
+          <w:szCs w:val="24"/>
+        </w:rPr>
+      </w:pPr>
+      <w:r>
+        <w:rPr>
+          <w:rFonts w:ascii="Arial" w:hAnsi="Arial" w:cs="Arial"/>
+          <w:sz w:val="24"/>
+          <w:szCs w:val="24"/>
+        </w:rPr>
+        <w:t xml:space="preserve">this program will use HTML and </w:t>
+      </w:r>
+      <w:proofErr w:type="spellStart"/>
+      <w:r>
+        <w:rPr>
+          <w:rFonts w:ascii="Arial" w:hAnsi="Arial" w:cs="Arial"/>
+          <w:sz w:val="24"/>
+          <w:szCs w:val="24"/>
+        </w:rPr>
+        <w:t>javascript</w:t>
+      </w:r>
+      <w:proofErr w:type="spellEnd"/>
+      <w:r>
+        <w:rPr>
+          <w:rFonts w:ascii="Arial" w:hAnsi="Arial" w:cs="Arial"/>
+          <w:sz w:val="24"/>
+          <w:szCs w:val="24"/>
+        </w:rPr>
+        <w:t xml:space="preserve"> for the front end </w:t>
+      </w:r>
+    </w:p>
+    <w:p>
+      <w:pPr>
+        <w:pStyle w:val="ListParagraph"/>
+        <w:numPr>
+          <w:ilvl w:val="0"/>
+          <w:numId w:val="3"/>
+        </w:numPr>
+        <w:rPr>
+          <w:rFonts w:ascii="Arial" w:hAnsi="Arial" w:cs="Arial"/>
+          <w:b/>
+          <w:sz w:val="24"/>
+          <w:szCs w:val="24"/>
+        </w:rPr>
+      </w:pPr>
+      <w:r>
+        <w:rPr>
+          <w:rFonts w:ascii="Arial" w:hAnsi="Arial" w:cs="Arial"/>
+          <w:sz w:val="24"/>
+          <w:szCs w:val="24"/>
+        </w:rPr>
+        <w:t>it will also process form data submitted from clients</w:t>
+      </w:r>
+    </w:p>
+    <w:p>
+      <w:pPr>
+        <w:pStyle w:val="ListParagraph"/>
+        <w:numPr>
+          <w:ilvl w:val="0"/>
+          <w:numId w:val="3"/>
+        </w:numPr>
+        <w:rPr>
+          <w:rFonts w:ascii="Arial" w:hAnsi="Arial" w:cs="Arial"/>
+          <w:b/>
+          <w:sz w:val="24"/>
+          <w:szCs w:val="24"/>
+        </w:rPr>
+      </w:pPr>
+      <w:r>
+        <w:rPr>
+          <w:rFonts w:ascii="Arial" w:hAnsi="Arial" w:cs="Arial"/>
+          <w:sz w:val="24"/>
+          <w:szCs w:val="24"/>
+        </w:rPr>
+        <w:t>it will make extensive use of modularity</w:t>
+      </w:r>
+    </w:p>
+    <w:p>
+      <w:pPr>
+        <w:pStyle w:val="ListParagraph"/>
+        <w:numPr>
+          <w:ilvl w:val="0"/>
+          <w:numId w:val="3"/>
+        </w:numPr>
+        <w:rPr>
+          <w:rFonts w:ascii="Arial" w:hAnsi="Arial" w:cs="Arial"/>
+          <w:b/>
+          <w:sz w:val="24"/>
+          <w:szCs w:val="24"/>
+        </w:rPr>
+      </w:pPr>
+    </w:p>
+    <w:p>
+      <w:pPr>
+        <w:pStyle w:val="ListParagraph"/>
+        <w:numPr>
+          <w:ilvl w:val="0"/>
+          <w:numId w:val="3"/>
+        </w:numPr>
+        <w:rPr>
+          <w:rFonts w:ascii="Arial" w:hAnsi="Arial" w:cs="Arial"/>
+          <w:b/>
+          <w:sz w:val="24"/>
+          <w:szCs w:val="24"/>
+          <w:highlight w:val="red"/>
+        </w:rPr>
+      </w:pPr>
+      <w:r>
+        <w:rPr>
+          <w:rFonts w:ascii="Arial" w:hAnsi="Arial" w:cs="Arial"/>
+          <w:sz w:val="24"/>
+          <w:szCs w:val="24"/>
+          <w:highlight w:val="red"/>
+        </w:rPr>
+        <w:t>this program will use a linked list to store sockets of arenas</w:t>
+      </w:r>
+    </w:p>
+    <w:p>
+      <w:pPr>
+        <w:rPr>
+          <w:rFonts w:ascii="Arial" w:hAnsi="Arial" w:cs="Arial"/>
+          <w:b/>
+          <w:sz w:val="24"/>
+          <w:szCs w:val="24"/>
+          <w:highlight w:val="red"/>
+        </w:rPr>
+      </w:pPr>
+    </w:p>
+    <w:p>
+      <w:pPr>
+        <w:rPr>
+          <w:rFonts w:ascii="Arial" w:hAnsi="Arial" w:cs="Arial"/>
+          <w:sz w:val="36"/>
+          <w:szCs w:val="36"/>
+        </w:rPr>
+      </w:pPr>
+    </w:p>
+    <w:p/>
+    <w:p/>
     <w:sectPr>
       <w:pgSz w:w="11906" w:h="16838"/>
       <w:pgMar w:top="1440" w:right="1440" w:bottom="1440" w:left="1440" w:header="708" w:footer="708" w:gutter="0"/>
@@ -14,6 +922,395 @@
     </w:sectPr>
   </w:body>
 </w:document>
+</file>
+
+<file path=word/numbering.xml><?xml version="1.0" encoding="utf-8"?>
+<w:numbering xmlns:wpc="http://schemas.microsoft.com/office/word/2010/wordprocessingCanvas" xmlns:cx="http://schemas.microsoft.com/office/drawing/2014/chartex" xmlns:cx1="http://schemas.microsoft.com/office/drawing/2015/9/8/chartex" xmlns:cx2="http://schemas.microsoft.com/office/drawing/2015/10/21/chartex" xmlns:cx3="http://schemas.microsoft.com/office/drawing/2016/5/9/chartex" xmlns:cx4="http://schemas.microsoft.com/office/drawing/2016/5/10/chartex" xmlns:cx5="http://schemas.microsoft.com/office/drawing/2016/5/11/chartex" xmlns:cx6="http://schemas.microsoft.com/office/drawing/2016/5/12/chartex" xmlns:cx7="http://schemas.microsoft.com/office/drawing/2016/5/13/chartex" xmlns:cx8="http://schemas.microsoft.com/office/drawing/2016/5/14/chartex" xmlns:mc="http://schemas.openxmlformats.org/markup-compatibility/2006" xmlns:aink="http://schemas.microsoft.com/office/drawing/2016/ink" xmlns:am3d="http://schemas.microsoft.com/office/drawing/2017/model3d" xmlns:o="urn:schemas-microsoft-com:office:office" xmlns:r="http://schemas.openxmlformats.org/officeDocument/2006/relationships" xmlns:m="http://schemas.openxmlformats.org/officeDocument/2006/math" xmlns:v="urn:schemas-microsoft-com:vml" xmlns:wp14="http://schemas.microsoft.com/office/word/2010/wordprocessingDrawing" xmlns:wp="http://schemas.openxmlformats.org/drawingml/2006/wordprocessingDrawing" xmlns:w10="urn:schemas-microsoft-com:office:word" xmlns:w="http://schemas.openxmlformats.org/wordprocessingml/2006/main" xmlns:w14="http://schemas.microsoft.com/office/word/2010/wordml" xmlns:w15="http://schemas.microsoft.com/office/word/2012/wordml" xmlns:w16cid="http://schemas.microsoft.com/office/word/2016/wordml/cid" xmlns:w16se="http://schemas.microsoft.com/office/word/2015/wordml/symex" xmlns:wpg="http://schemas.microsoft.com/office/word/2010/wordprocessingGroup" xmlns:wpi="http://schemas.microsoft.com/office/word/2010/wordprocessingInk" xmlns:wne="http://schemas.microsoft.com/office/word/2006/wordml" xmlns:wps="http://schemas.microsoft.com/office/word/2010/wordprocessingShape" mc:Ignorable="w14 w15 w16se w16cid wp14">
+  <w:abstractNum w:abstractNumId="0" w15:restartNumberingAfterBreak="0">
+    <w:nsid w:val="36965ECE"/>
+    <w:multiLevelType w:val="hybridMultilevel"/>
+    <w:tmpl w:val="ACC82774"/>
+    <w:lvl w:ilvl="0" w:tplc="08090001">
+      <w:start w:val="1"/>
+      <w:numFmt w:val="bullet"/>
+      <w:lvlText w:val=""/>
+      <w:lvlJc w:val="left"/>
+      <w:pPr>
+        <w:ind w:left="720" w:hanging="360"/>
+      </w:pPr>
+      <w:rPr>
+        <w:rFonts w:ascii="Symbol" w:hAnsi="Symbol" w:hint="default"/>
+      </w:rPr>
+    </w:lvl>
+    <w:lvl w:ilvl="1" w:tplc="08090003" w:tentative="1">
+      <w:start w:val="1"/>
+      <w:numFmt w:val="bullet"/>
+      <w:lvlText w:val="o"/>
+      <w:lvlJc w:val="left"/>
+      <w:pPr>
+        <w:ind w:left="1440" w:hanging="360"/>
+      </w:pPr>
+      <w:rPr>
+        <w:rFonts w:ascii="Courier New" w:hAnsi="Courier New" w:cs="Courier New" w:hint="default"/>
+      </w:rPr>
+    </w:lvl>
+    <w:lvl w:ilvl="2" w:tplc="08090005" w:tentative="1">
+      <w:start w:val="1"/>
+      <w:numFmt w:val="bullet"/>
+      <w:lvlText w:val=""/>
+      <w:lvlJc w:val="left"/>
+      <w:pPr>
+        <w:ind w:left="2160" w:hanging="360"/>
+      </w:pPr>
+      <w:rPr>
+        <w:rFonts w:ascii="Wingdings" w:hAnsi="Wingdings" w:hint="default"/>
+      </w:rPr>
+    </w:lvl>
+    <w:lvl w:ilvl="3" w:tplc="08090001" w:tentative="1">
+      <w:start w:val="1"/>
+      <w:numFmt w:val="bullet"/>
+      <w:lvlText w:val=""/>
+      <w:lvlJc w:val="left"/>
+      <w:pPr>
+        <w:ind w:left="2880" w:hanging="360"/>
+      </w:pPr>
+      <w:rPr>
+        <w:rFonts w:ascii="Symbol" w:hAnsi="Symbol" w:hint="default"/>
+      </w:rPr>
+    </w:lvl>
+    <w:lvl w:ilvl="4" w:tplc="08090003" w:tentative="1">
+      <w:start w:val="1"/>
+      <w:numFmt w:val="bullet"/>
+      <w:lvlText w:val="o"/>
+      <w:lvlJc w:val="left"/>
+      <w:pPr>
+        <w:ind w:left="3600" w:hanging="360"/>
+      </w:pPr>
+      <w:rPr>
+        <w:rFonts w:ascii="Courier New" w:hAnsi="Courier New" w:cs="Courier New" w:hint="default"/>
+      </w:rPr>
+    </w:lvl>
+    <w:lvl w:ilvl="5" w:tplc="08090005" w:tentative="1">
+      <w:start w:val="1"/>
+      <w:numFmt w:val="bullet"/>
+      <w:lvlText w:val=""/>
+      <w:lvlJc w:val="left"/>
+      <w:pPr>
+        <w:ind w:left="4320" w:hanging="360"/>
+      </w:pPr>
+      <w:rPr>
+        <w:rFonts w:ascii="Wingdings" w:hAnsi="Wingdings" w:hint="default"/>
+      </w:rPr>
+    </w:lvl>
+    <w:lvl w:ilvl="6" w:tplc="08090001" w:tentative="1">
+      <w:start w:val="1"/>
+      <w:numFmt w:val="bullet"/>
+      <w:lvlText w:val=""/>
+      <w:lvlJc w:val="left"/>
+      <w:pPr>
+        <w:ind w:left="5040" w:hanging="360"/>
+      </w:pPr>
+      <w:rPr>
+        <w:rFonts w:ascii="Symbol" w:hAnsi="Symbol" w:hint="default"/>
+      </w:rPr>
+    </w:lvl>
+    <w:lvl w:ilvl="7" w:tplc="08090003" w:tentative="1">
+      <w:start w:val="1"/>
+      <w:numFmt w:val="bullet"/>
+      <w:lvlText w:val="o"/>
+      <w:lvlJc w:val="left"/>
+      <w:pPr>
+        <w:ind w:left="5760" w:hanging="360"/>
+      </w:pPr>
+      <w:rPr>
+        <w:rFonts w:ascii="Courier New" w:hAnsi="Courier New" w:cs="Courier New" w:hint="default"/>
+      </w:rPr>
+    </w:lvl>
+    <w:lvl w:ilvl="8" w:tplc="08090005" w:tentative="1">
+      <w:start w:val="1"/>
+      <w:numFmt w:val="bullet"/>
+      <w:lvlText w:val=""/>
+      <w:lvlJc w:val="left"/>
+      <w:pPr>
+        <w:ind w:left="6480" w:hanging="360"/>
+      </w:pPr>
+      <w:rPr>
+        <w:rFonts w:ascii="Wingdings" w:hAnsi="Wingdings" w:hint="default"/>
+      </w:rPr>
+    </w:lvl>
+  </w:abstractNum>
+  <w:abstractNum w:abstractNumId="1" w15:restartNumberingAfterBreak="0">
+    <w:nsid w:val="5C085828"/>
+    <w:multiLevelType w:val="hybridMultilevel"/>
+    <w:tmpl w:val="8B2A41D6"/>
+    <w:lvl w:ilvl="0" w:tplc="08090001">
+      <w:start w:val="1"/>
+      <w:numFmt w:val="bullet"/>
+      <w:lvlText w:val=""/>
+      <w:lvlJc w:val="left"/>
+      <w:pPr>
+        <w:ind w:left="720" w:hanging="360"/>
+      </w:pPr>
+      <w:rPr>
+        <w:rFonts w:ascii="Symbol" w:hAnsi="Symbol" w:hint="default"/>
+      </w:rPr>
+    </w:lvl>
+    <w:lvl w:ilvl="1" w:tplc="08090003" w:tentative="1">
+      <w:start w:val="1"/>
+      <w:numFmt w:val="bullet"/>
+      <w:lvlText w:val="o"/>
+      <w:lvlJc w:val="left"/>
+      <w:pPr>
+        <w:ind w:left="1440" w:hanging="360"/>
+      </w:pPr>
+      <w:rPr>
+        <w:rFonts w:ascii="Courier New" w:hAnsi="Courier New" w:cs="Courier New" w:hint="default"/>
+      </w:rPr>
+    </w:lvl>
+    <w:lvl w:ilvl="2" w:tplc="08090005" w:tentative="1">
+      <w:start w:val="1"/>
+      <w:numFmt w:val="bullet"/>
+      <w:lvlText w:val=""/>
+      <w:lvlJc w:val="left"/>
+      <w:pPr>
+        <w:ind w:left="2160" w:hanging="360"/>
+      </w:pPr>
+      <w:rPr>
+        <w:rFonts w:ascii="Wingdings" w:hAnsi="Wingdings" w:hint="default"/>
+      </w:rPr>
+    </w:lvl>
+    <w:lvl w:ilvl="3" w:tplc="08090001" w:tentative="1">
+      <w:start w:val="1"/>
+      <w:numFmt w:val="bullet"/>
+      <w:lvlText w:val=""/>
+      <w:lvlJc w:val="left"/>
+      <w:pPr>
+        <w:ind w:left="2880" w:hanging="360"/>
+      </w:pPr>
+      <w:rPr>
+        <w:rFonts w:ascii="Symbol" w:hAnsi="Symbol" w:hint="default"/>
+      </w:rPr>
+    </w:lvl>
+    <w:lvl w:ilvl="4" w:tplc="08090003" w:tentative="1">
+      <w:start w:val="1"/>
+      <w:numFmt w:val="bullet"/>
+      <w:lvlText w:val="o"/>
+      <w:lvlJc w:val="left"/>
+      <w:pPr>
+        <w:ind w:left="3600" w:hanging="360"/>
+      </w:pPr>
+      <w:rPr>
+        <w:rFonts w:ascii="Courier New" w:hAnsi="Courier New" w:cs="Courier New" w:hint="default"/>
+      </w:rPr>
+    </w:lvl>
+    <w:lvl w:ilvl="5" w:tplc="08090005" w:tentative="1">
+      <w:start w:val="1"/>
+      <w:numFmt w:val="bullet"/>
+      <w:lvlText w:val=""/>
+      <w:lvlJc w:val="left"/>
+      <w:pPr>
+        <w:ind w:left="4320" w:hanging="360"/>
+      </w:pPr>
+      <w:rPr>
+        <w:rFonts w:ascii="Wingdings" w:hAnsi="Wingdings" w:hint="default"/>
+      </w:rPr>
+    </w:lvl>
+    <w:lvl w:ilvl="6" w:tplc="08090001" w:tentative="1">
+      <w:start w:val="1"/>
+      <w:numFmt w:val="bullet"/>
+      <w:lvlText w:val=""/>
+      <w:lvlJc w:val="left"/>
+      <w:pPr>
+        <w:ind w:left="5040" w:hanging="360"/>
+      </w:pPr>
+      <w:rPr>
+        <w:rFonts w:ascii="Symbol" w:hAnsi="Symbol" w:hint="default"/>
+      </w:rPr>
+    </w:lvl>
+    <w:lvl w:ilvl="7" w:tplc="08090003" w:tentative="1">
+      <w:start w:val="1"/>
+      <w:numFmt w:val="bullet"/>
+      <w:lvlText w:val="o"/>
+      <w:lvlJc w:val="left"/>
+      <w:pPr>
+        <w:ind w:left="5760" w:hanging="360"/>
+      </w:pPr>
+      <w:rPr>
+        <w:rFonts w:ascii="Courier New" w:hAnsi="Courier New" w:cs="Courier New" w:hint="default"/>
+      </w:rPr>
+    </w:lvl>
+    <w:lvl w:ilvl="8" w:tplc="08090005" w:tentative="1">
+      <w:start w:val="1"/>
+      <w:numFmt w:val="bullet"/>
+      <w:lvlText w:val=""/>
+      <w:lvlJc w:val="left"/>
+      <w:pPr>
+        <w:ind w:left="6480" w:hanging="360"/>
+      </w:pPr>
+      <w:rPr>
+        <w:rFonts w:ascii="Wingdings" w:hAnsi="Wingdings" w:hint="default"/>
+      </w:rPr>
+    </w:lvl>
+  </w:abstractNum>
+  <w:abstractNum w:abstractNumId="2" w15:restartNumberingAfterBreak="0">
+    <w:nsid w:val="646F462B"/>
+    <w:multiLevelType w:val="multilevel"/>
+    <w:tmpl w:val="1F882DE8"/>
+    <w:lvl w:ilvl="0">
+      <w:start w:val="1"/>
+      <w:numFmt w:val="bullet"/>
+      <w:lvlText w:val=""/>
+      <w:lvlJc w:val="left"/>
+      <w:pPr>
+        <w:tabs>
+          <w:tab w:val="num" w:pos="720"/>
+        </w:tabs>
+        <w:ind w:left="720" w:hanging="360"/>
+      </w:pPr>
+      <w:rPr>
+        <w:rFonts w:ascii="Symbol" w:hAnsi="Symbol" w:hint="default"/>
+        <w:sz w:val="20"/>
+      </w:rPr>
+    </w:lvl>
+    <w:lvl w:ilvl="1" w:tentative="1">
+      <w:start w:val="1"/>
+      <w:numFmt w:val="bullet"/>
+      <w:lvlText w:val="o"/>
+      <w:lvlJc w:val="left"/>
+      <w:pPr>
+        <w:tabs>
+          <w:tab w:val="num" w:pos="1440"/>
+        </w:tabs>
+        <w:ind w:left="1440" w:hanging="360"/>
+      </w:pPr>
+      <w:rPr>
+        <w:rFonts w:ascii="Courier New" w:hAnsi="Courier New" w:hint="default"/>
+        <w:sz w:val="20"/>
+      </w:rPr>
+    </w:lvl>
+    <w:lvl w:ilvl="2" w:tentative="1">
+      <w:start w:val="1"/>
+      <w:numFmt w:val="bullet"/>
+      <w:lvlText w:val=""/>
+      <w:lvlJc w:val="left"/>
+      <w:pPr>
+        <w:tabs>
+          <w:tab w:val="num" w:pos="2160"/>
+        </w:tabs>
+        <w:ind w:left="2160" w:hanging="360"/>
+      </w:pPr>
+      <w:rPr>
+        <w:rFonts w:ascii="Wingdings" w:hAnsi="Wingdings" w:hint="default"/>
+        <w:sz w:val="20"/>
+      </w:rPr>
+    </w:lvl>
+    <w:lvl w:ilvl="3" w:tentative="1">
+      <w:start w:val="1"/>
+      <w:numFmt w:val="bullet"/>
+      <w:lvlText w:val=""/>
+      <w:lvlJc w:val="left"/>
+      <w:pPr>
+        <w:tabs>
+          <w:tab w:val="num" w:pos="2880"/>
+        </w:tabs>
+        <w:ind w:left="2880" w:hanging="360"/>
+      </w:pPr>
+      <w:rPr>
+        <w:rFonts w:ascii="Wingdings" w:hAnsi="Wingdings" w:hint="default"/>
+        <w:sz w:val="20"/>
+      </w:rPr>
+    </w:lvl>
+    <w:lvl w:ilvl="4" w:tentative="1">
+      <w:start w:val="1"/>
+      <w:numFmt w:val="bullet"/>
+      <w:lvlText w:val=""/>
+      <w:lvlJc w:val="left"/>
+      <w:pPr>
+        <w:tabs>
+          <w:tab w:val="num" w:pos="3600"/>
+        </w:tabs>
+        <w:ind w:left="3600" w:hanging="360"/>
+      </w:pPr>
+      <w:rPr>
+        <w:rFonts w:ascii="Wingdings" w:hAnsi="Wingdings" w:hint="default"/>
+        <w:sz w:val="20"/>
+      </w:rPr>
+    </w:lvl>
+    <w:lvl w:ilvl="5" w:tentative="1">
+      <w:start w:val="1"/>
+      <w:numFmt w:val="bullet"/>
+      <w:lvlText w:val=""/>
+      <w:lvlJc w:val="left"/>
+      <w:pPr>
+        <w:tabs>
+          <w:tab w:val="num" w:pos="4320"/>
+        </w:tabs>
+        <w:ind w:left="4320" w:hanging="360"/>
+      </w:pPr>
+      <w:rPr>
+        <w:rFonts w:ascii="Wingdings" w:hAnsi="Wingdings" w:hint="default"/>
+        <w:sz w:val="20"/>
+      </w:rPr>
+    </w:lvl>
+    <w:lvl w:ilvl="6" w:tentative="1">
+      <w:start w:val="1"/>
+      <w:numFmt w:val="bullet"/>
+      <w:lvlText w:val=""/>
+      <w:lvlJc w:val="left"/>
+      <w:pPr>
+        <w:tabs>
+          <w:tab w:val="num" w:pos="5040"/>
+        </w:tabs>
+        <w:ind w:left="5040" w:hanging="360"/>
+      </w:pPr>
+      <w:rPr>
+        <w:rFonts w:ascii="Wingdings" w:hAnsi="Wingdings" w:hint="default"/>
+        <w:sz w:val="20"/>
+      </w:rPr>
+    </w:lvl>
+    <w:lvl w:ilvl="7" w:tentative="1">
+      <w:start w:val="1"/>
+      <w:numFmt w:val="bullet"/>
+      <w:lvlText w:val=""/>
+      <w:lvlJc w:val="left"/>
+      <w:pPr>
+        <w:tabs>
+          <w:tab w:val="num" w:pos="5760"/>
+        </w:tabs>
+        <w:ind w:left="5760" w:hanging="360"/>
+      </w:pPr>
+      <w:rPr>
+        <w:rFonts w:ascii="Wingdings" w:hAnsi="Wingdings" w:hint="default"/>
+        <w:sz w:val="20"/>
+      </w:rPr>
+    </w:lvl>
+    <w:lvl w:ilvl="8" w:tentative="1">
+      <w:start w:val="1"/>
+      <w:numFmt w:val="bullet"/>
+      <w:lvlText w:val=""/>
+      <w:lvlJc w:val="left"/>
+      <w:pPr>
+        <w:tabs>
+          <w:tab w:val="num" w:pos="6480"/>
+        </w:tabs>
+        <w:ind w:left="6480" w:hanging="360"/>
+      </w:pPr>
+      <w:rPr>
+        <w:rFonts w:ascii="Wingdings" w:hAnsi="Wingdings" w:hint="default"/>
+        <w:sz w:val="20"/>
+      </w:rPr>
+    </w:lvl>
+  </w:abstractNum>
+  <w:num w:numId="1">
+    <w:abstractNumId w:val="1"/>
+  </w:num>
+  <w:num w:numId="2">
+    <w:abstractNumId w:val="2"/>
+  </w:num>
+  <w:num w:numId="3">
+    <w:abstractNumId w:val="0"/>
+  </w:num>
+</w:numbering>
 </file>
 
 <file path=word/styles.xml><?xml version="1.0" encoding="utf-8"?>
@@ -441,6 +1738,34 @@
     <w:semiHidden/>
     <w:unhideWhenUsed/>
   </w:style>
+  <w:style w:type="paragraph" w:styleId="NormalWeb">
+    <w:name w:val="Normal (Web)"/>
+    <w:basedOn w:val="Normal"/>
+    <w:uiPriority w:val="99"/>
+    <w:semiHidden/>
+    <w:unhideWhenUsed/>
+    <w:rsid w:val="0079607F"/>
+    <w:pPr>
+      <w:spacing w:before="100" w:beforeAutospacing="1" w:after="100" w:afterAutospacing="1" w:line="240" w:lineRule="auto"/>
+    </w:pPr>
+    <w:rPr>
+      <w:rFonts w:ascii="Times New Roman" w:eastAsia="Times New Roman" w:hAnsi="Times New Roman" w:cs="Times New Roman"/>
+      <w:sz w:val="24"/>
+      <w:szCs w:val="24"/>
+      <w:lang w:eastAsia="en-GB"/>
+    </w:rPr>
+  </w:style>
+  <w:style w:type="paragraph" w:styleId="ListParagraph">
+    <w:name w:val="List Paragraph"/>
+    <w:basedOn w:val="Normal"/>
+    <w:uiPriority w:val="34"/>
+    <w:qFormat/>
+    <w:rsid w:val="0079607F"/>
+    <w:pPr>
+      <w:ind w:left="720"/>
+      <w:contextualSpacing/>
+    </w:pPr>
+  </w:style>
 </w:styles>
 </file>
 

</xml_diff>

<commit_message>
adds multiple independant controll and a really shit implementation of colors
</commit_message>
<xml_diff>
--- a/paperwork/asteroids arena.docx
+++ b/paperwork/asteroids arena.docx
@@ -70,6 +70,28 @@
         <w:rPr>
           <w:rFonts w:ascii="Arial" w:hAnsi="Arial" w:cs="Arial"/>
           <w:b/>
+          <w:sz w:val="48"/>
+          <w:szCs w:val="48"/>
+          <w:highlight w:val="yellow"/>
+        </w:rPr>
+      </w:pPr>
+      <w:r>
+        <w:rPr>
+          <w:rFonts w:ascii="Arial" w:hAnsi="Arial" w:cs="Arial"/>
+          <w:b/>
+          <w:sz w:val="48"/>
+          <w:szCs w:val="48"/>
+          <w:highlight w:val="yellow"/>
+        </w:rPr>
+        <w:lastRenderedPageBreak/>
+        <w:t>Project proposal</w:t>
+      </w:r>
+    </w:p>
+    <w:p>
+      <w:pPr>
+        <w:rPr>
+          <w:rFonts w:ascii="Arial" w:hAnsi="Arial" w:cs="Arial"/>
+          <w:b/>
           <w:sz w:val="36"/>
           <w:szCs w:val="36"/>
         </w:rPr>
@@ -82,7 +104,6 @@
           <w:szCs w:val="36"/>
           <w:highlight w:val="yellow"/>
         </w:rPr>
-        <w:lastRenderedPageBreak/>
         <w:t>System overview</w:t>
       </w:r>
     </w:p>
@@ -205,6 +226,14 @@
           <w:szCs w:val="24"/>
         </w:rPr>
         <w:t>End users will likely be relatively experienced with computer systems due to the hassle of setting up the server and database. They will probably play the game in large groups since it requires many devices and will be most fun that way.</w:t>
+      </w:r>
+      <w:r>
+        <w:rPr>
+          <w:rFonts w:ascii="Arial" w:hAnsi="Arial" w:cs="Arial"/>
+          <w:sz w:val="24"/>
+          <w:szCs w:val="24"/>
+        </w:rPr>
+        <w:t xml:space="preserve"> They will need to have at least one device each to control their “ship” plus at least one additional device to run the server and act as an arena.</w:t>
       </w:r>
     </w:p>
     <w:p/>
@@ -497,6 +526,7 @@
           <w:szCs w:val="24"/>
           <w:lang w:eastAsia="en-GB"/>
         </w:rPr>
+        <w:lastRenderedPageBreak/>
         <w:t>The server should make use of a database to store scores</w:t>
       </w:r>
     </w:p>
@@ -581,7 +611,6 @@
           <w:sz w:val="24"/>
           <w:szCs w:val="24"/>
         </w:rPr>
-        <w:lastRenderedPageBreak/>
         <w:t>The asteroids automatically generated for the game should be “interesting” shapes and not just simple circles</w:t>
       </w:r>
     </w:p>
@@ -629,6 +658,122 @@
         <w:t>When a new powerup appears users should be alerted with a sound since it may be out of their sight</w:t>
       </w:r>
     </w:p>
+    <w:p>
+      <w:pPr>
+        <w:pStyle w:val="ListParagraph"/>
+        <w:numPr>
+          <w:ilvl w:val="0"/>
+          <w:numId w:val="2"/>
+        </w:numPr>
+        <w:rPr>
+          <w:rFonts w:ascii="Arial" w:hAnsi="Arial" w:cs="Arial"/>
+          <w:sz w:val="24"/>
+          <w:szCs w:val="24"/>
+        </w:rPr>
+      </w:pPr>
+      <w:r>
+        <w:rPr>
+          <w:rFonts w:ascii="Arial" w:hAnsi="Arial" w:cs="Arial"/>
+          <w:sz w:val="24"/>
+          <w:szCs w:val="24"/>
+        </w:rPr>
+        <w:t>Users should be able to attack one annother</w:t>
+      </w:r>
+    </w:p>
+    <w:p>
+      <w:pPr>
+        <w:rPr>
+          <w:rFonts w:ascii="Arial" w:hAnsi="Arial" w:cs="Arial"/>
+          <w:sz w:val="24"/>
+          <w:szCs w:val="24"/>
+        </w:rPr>
+      </w:pPr>
+    </w:p>
+    <w:p>
+      <w:pPr>
+        <w:rPr>
+          <w:rFonts w:ascii="Arial" w:hAnsi="Arial" w:cs="Arial"/>
+          <w:b/>
+          <w:sz w:val="36"/>
+          <w:szCs w:val="36"/>
+        </w:rPr>
+      </w:pPr>
+      <w:r>
+        <w:rPr>
+          <w:rFonts w:ascii="Arial" w:hAnsi="Arial" w:cs="Arial"/>
+          <w:b/>
+          <w:sz w:val="36"/>
+          <w:szCs w:val="36"/>
+        </w:rPr>
+        <w:t>Restrictions</w:t>
+      </w:r>
+    </w:p>
+    <w:p>
+      <w:pPr>
+        <w:pStyle w:val="ListParagraph"/>
+        <w:numPr>
+          <w:ilvl w:val="0"/>
+          <w:numId w:val="4"/>
+        </w:numPr>
+        <w:rPr>
+          <w:rFonts w:ascii="Arial" w:hAnsi="Arial" w:cs="Arial"/>
+          <w:sz w:val="24"/>
+          <w:szCs w:val="24"/>
+        </w:rPr>
+      </w:pPr>
+      <w:r>
+        <w:rPr>
+          <w:rFonts w:ascii="Arial" w:hAnsi="Arial" w:cs="Arial"/>
+          <w:sz w:val="24"/>
+          <w:szCs w:val="24"/>
+        </w:rPr>
+        <w:t>The server needs to handle a socket for every controller and every display, if many players are sending acceleration requests at once the server may struggle to keep up. While this is not a physical limitation it means that the number of players who can play will be limited by the hardware the server runs on</w:t>
+      </w:r>
+    </w:p>
+    <w:p>
+      <w:pPr>
+        <w:pStyle w:val="ListParagraph"/>
+        <w:numPr>
+          <w:ilvl w:val="0"/>
+          <w:numId w:val="4"/>
+        </w:numPr>
+        <w:rPr>
+          <w:rFonts w:ascii="Arial" w:hAnsi="Arial" w:cs="Arial"/>
+          <w:sz w:val="24"/>
+          <w:szCs w:val="24"/>
+        </w:rPr>
+      </w:pPr>
+      <w:r>
+        <w:rPr>
+          <w:rFonts w:ascii="Arial" w:hAnsi="Arial" w:cs="Arial"/>
+          <w:sz w:val="24"/>
+          <w:szCs w:val="24"/>
+        </w:rPr>
+        <w:t>Since the entities on a display are processed by that displays device if many entities are on one display the device may struggle to keep up</w:t>
+      </w:r>
+    </w:p>
+    <w:p>
+      <w:pPr>
+        <w:pStyle w:val="ListParagraph"/>
+        <w:numPr>
+          <w:ilvl w:val="0"/>
+          <w:numId w:val="4"/>
+        </w:numPr>
+        <w:rPr>
+          <w:rFonts w:ascii="Arial" w:hAnsi="Arial" w:cs="Arial"/>
+          <w:sz w:val="24"/>
+          <w:szCs w:val="24"/>
+        </w:rPr>
+      </w:pPr>
+      <w:r>
+        <w:rPr>
+          <w:rFonts w:ascii="Arial" w:hAnsi="Arial" w:cs="Arial"/>
+          <w:sz w:val="24"/>
+          <w:szCs w:val="24"/>
+        </w:rPr>
+        <w:t>The controller is designed for a touch interface. On devices like hybrid laptops where the touch refresh rate is lower and the touch capacitor’s more spaced out the experience may be jittery to say the least</w:t>
+      </w:r>
+    </w:p>
     <w:p/>
     <w:p>
       <w:pPr>
@@ -680,17 +825,7 @@
           <w:sz w:val="24"/>
           <w:szCs w:val="24"/>
         </w:rPr>
-        <w:t>This program</w:t>
-      </w:r>
-      <w:bookmarkStart w:id="0" w:name="_GoBack"/>
-      <w:bookmarkEnd w:id="0"/>
-      <w:r>
-        <w:rPr>
-          <w:rFonts w:ascii="Arial" w:hAnsi="Arial" w:cs="Arial"/>
-          <w:sz w:val="24"/>
-          <w:szCs w:val="24"/>
-        </w:rPr>
-        <w:t xml:space="preserve"> will </w:t>
+        <w:t xml:space="preserve">This program will </w:t>
       </w:r>
       <w:r>
         <w:rPr>
@@ -864,56 +999,907 @@
           <w:b/>
           <w:sz w:val="24"/>
           <w:szCs w:val="24"/>
-        </w:rPr>
-      </w:pPr>
+          <w:highlight w:val="red"/>
+        </w:rPr>
+      </w:pPr>
+      <w:r>
+        <w:rPr>
+          <w:rFonts w:ascii="Arial" w:hAnsi="Arial" w:cs="Arial"/>
+          <w:sz w:val="24"/>
+          <w:szCs w:val="24"/>
+          <w:highlight w:val="red"/>
+        </w:rPr>
+        <w:t>this program will use a linked list to store sockets of arenas</w:t>
+      </w:r>
+    </w:p>
+    <w:p>
+      <w:pPr>
+        <w:rPr>
+          <w:rFonts w:ascii="Arial" w:hAnsi="Arial" w:cs="Arial"/>
+          <w:b/>
+          <w:sz w:val="24"/>
+          <w:szCs w:val="24"/>
+          <w:highlight w:val="red"/>
+        </w:rPr>
+      </w:pPr>
+    </w:p>
+    <w:p>
+      <w:pPr>
+        <w:rPr>
+          <w:rFonts w:ascii="Arial" w:hAnsi="Arial" w:cs="Arial"/>
+          <w:b/>
+          <w:sz w:val="24"/>
+          <w:szCs w:val="24"/>
+          <w:highlight w:val="red"/>
+        </w:rPr>
+      </w:pPr>
+    </w:p>
+    <w:p>
+      <w:pPr>
+        <w:rPr>
+          <w:rFonts w:ascii="Arial" w:hAnsi="Arial" w:cs="Arial"/>
+          <w:b/>
+          <w:sz w:val="24"/>
+          <w:szCs w:val="24"/>
+          <w:highlight w:val="red"/>
+        </w:rPr>
+      </w:pPr>
+    </w:p>
+    <w:p>
+      <w:pPr>
+        <w:rPr>
+          <w:rFonts w:ascii="Arial" w:hAnsi="Arial" w:cs="Arial"/>
+          <w:b/>
+          <w:sz w:val="24"/>
+          <w:szCs w:val="24"/>
+        </w:rPr>
+      </w:pPr>
+    </w:p>
+    <w:p>
+      <w:pPr>
+        <w:rPr>
+          <w:rFonts w:ascii="Arial" w:hAnsi="Arial" w:cs="Arial"/>
+          <w:b/>
+          <w:sz w:val="24"/>
+          <w:szCs w:val="24"/>
+        </w:rPr>
+      </w:pPr>
+    </w:p>
+    <w:p>
+      <w:pPr>
+        <w:rPr>
+          <w:rFonts w:ascii="Arial" w:hAnsi="Arial" w:cs="Arial"/>
+          <w:b/>
+          <w:sz w:val="48"/>
+          <w:szCs w:val="48"/>
+        </w:rPr>
+      </w:pPr>
+      <w:r>
+        <w:rPr>
+          <w:rFonts w:ascii="Arial" w:hAnsi="Arial" w:cs="Arial"/>
+          <w:b/>
+          <w:sz w:val="48"/>
+          <w:szCs w:val="48"/>
+        </w:rPr>
+        <w:lastRenderedPageBreak/>
+        <w:t>Initial research</w:t>
+      </w:r>
+    </w:p>
+    <w:p>
+      <w:pPr>
+        <w:rPr>
+          <w:rFonts w:ascii="Arial" w:hAnsi="Arial" w:cs="Arial"/>
+          <w:b/>
+          <w:sz w:val="36"/>
+          <w:szCs w:val="36"/>
+        </w:rPr>
+      </w:pPr>
+      <w:r>
+        <w:rPr>
+          <w:rFonts w:ascii="Arial" w:hAnsi="Arial" w:cs="Arial"/>
+          <w:b/>
+          <w:sz w:val="36"/>
+          <w:szCs w:val="36"/>
+        </w:rPr>
+        <w:t>User survey</w:t>
+      </w:r>
+      <w:r>
+        <w:rPr>
+          <w:rFonts w:ascii="Arial" w:hAnsi="Arial" w:cs="Arial"/>
+          <w:b/>
+          <w:sz w:val="36"/>
+          <w:szCs w:val="36"/>
+        </w:rPr>
+        <w:t>s (MISSING BAR CHART)</w:t>
+      </w:r>
+    </w:p>
+    <w:p>
+      <w:pPr>
+        <w:rPr>
+          <w:rFonts w:ascii="Arial" w:hAnsi="Arial" w:cs="Arial"/>
+          <w:sz w:val="36"/>
+          <w:szCs w:val="36"/>
+        </w:rPr>
+      </w:pPr>
+      <w:r>
+        <w:rPr>
+          <w:rFonts w:ascii="Arial" w:hAnsi="Arial" w:cs="Arial"/>
+          <w:noProof/>
+          <w:sz w:val="36"/>
+          <w:szCs w:val="36"/>
+        </w:rPr>
+        <w:drawing>
+          <wp:inline distT="0" distB="0" distL="0" distR="0" wp14:anchorId="3FF2D16E" wp14:editId="20A1AC66">
+            <wp:extent cx="5731510" cy="2646157"/>
+            <wp:effectExtent l="0" t="0" r="2540" b="1905"/>
+            <wp:docPr id="1" name="Picture 1" descr="C:\Users\GeekG\AppData\Local\Microsoft\Windows\INetCache\Content.MSO\250E63E0.tmp"/>
+            <wp:cNvGraphicFramePr>
+              <a:graphicFrameLocks xmlns:a="http://schemas.openxmlformats.org/drawingml/2006/main" noChangeAspect="1"/>
+            </wp:cNvGraphicFramePr>
+            <a:graphic xmlns:a="http://schemas.openxmlformats.org/drawingml/2006/main">
+              <a:graphicData uri="http://schemas.openxmlformats.org/drawingml/2006/picture">
+                <pic:pic xmlns:pic="http://schemas.openxmlformats.org/drawingml/2006/picture">
+                  <pic:nvPicPr>
+                    <pic:cNvPr id="0" name="Picture 1" descr="C:\Users\GeekG\AppData\Local\Microsoft\Windows\INetCache\Content.MSO\250E63E0.tmp"/>
+                    <pic:cNvPicPr>
+                      <a:picLocks noChangeAspect="1" noChangeArrowheads="1"/>
+                    </pic:cNvPicPr>
+                  </pic:nvPicPr>
+                  <pic:blipFill>
+                    <a:blip r:embed="rId5">
+                      <a:extLst>
+                        <a:ext uri="{28A0092B-C50C-407E-A947-70E740481C1C}">
+                          <a14:useLocalDpi xmlns:a14="http://schemas.microsoft.com/office/drawing/2010/main" val="0"/>
+                        </a:ext>
+                      </a:extLst>
+                    </a:blip>
+                    <a:srcRect/>
+                    <a:stretch>
+                      <a:fillRect/>
+                    </a:stretch>
+                  </pic:blipFill>
+                  <pic:spPr bwMode="auto">
+                    <a:xfrm>
+                      <a:off x="0" y="0"/>
+                      <a:ext cx="5731510" cy="2646157"/>
+                    </a:xfrm>
+                    <a:prstGeom prst="rect">
+                      <a:avLst/>
+                    </a:prstGeom>
+                    <a:noFill/>
+                    <a:ln>
+                      <a:noFill/>
+                    </a:ln>
+                  </pic:spPr>
+                </pic:pic>
+              </a:graphicData>
+            </a:graphic>
+          </wp:inline>
+        </w:drawing>
+      </w:r>
+    </w:p>
+    <w:p>
+      <w:r>
+        <w:rPr>
+          <w:noProof/>
+        </w:rPr>
+        <w:drawing>
+          <wp:inline distT="0" distB="0" distL="0" distR="0" wp14:anchorId="21FEA100" wp14:editId="71C9C029">
+            <wp:extent cx="5731510" cy="2865755"/>
+            <wp:effectExtent l="0" t="0" r="2540" b="0"/>
+            <wp:docPr id="2" name="Picture 2" descr="C:\Users\GeekG\AppData\Local\Microsoft\Windows\INetCache\Content.MSO\9B7DD4EE.tmp"/>
+            <wp:cNvGraphicFramePr>
+              <a:graphicFrameLocks xmlns:a="http://schemas.openxmlformats.org/drawingml/2006/main" noChangeAspect="1"/>
+            </wp:cNvGraphicFramePr>
+            <a:graphic xmlns:a="http://schemas.openxmlformats.org/drawingml/2006/main">
+              <a:graphicData uri="http://schemas.openxmlformats.org/drawingml/2006/picture">
+                <pic:pic xmlns:pic="http://schemas.openxmlformats.org/drawingml/2006/picture">
+                  <pic:nvPicPr>
+                    <pic:cNvPr id="0" name="Picture 3" descr="C:\Users\GeekG\AppData\Local\Microsoft\Windows\INetCache\Content.MSO\9B7DD4EE.tmp"/>
+                    <pic:cNvPicPr>
+                      <a:picLocks noChangeAspect="1" noChangeArrowheads="1"/>
+                    </pic:cNvPicPr>
+                  </pic:nvPicPr>
+                  <pic:blipFill>
+                    <a:blip r:embed="rId6">
+                      <a:extLst>
+                        <a:ext uri="{28A0092B-C50C-407E-A947-70E740481C1C}">
+                          <a14:useLocalDpi xmlns:a14="http://schemas.microsoft.com/office/drawing/2010/main" val="0"/>
+                        </a:ext>
+                      </a:extLst>
+                    </a:blip>
+                    <a:srcRect/>
+                    <a:stretch>
+                      <a:fillRect/>
+                    </a:stretch>
+                  </pic:blipFill>
+                  <pic:spPr bwMode="auto">
+                    <a:xfrm>
+                      <a:off x="0" y="0"/>
+                      <a:ext cx="5731510" cy="2865755"/>
+                    </a:xfrm>
+                    <a:prstGeom prst="rect">
+                      <a:avLst/>
+                    </a:prstGeom>
+                    <a:noFill/>
+                    <a:ln>
+                      <a:noFill/>
+                    </a:ln>
+                  </pic:spPr>
+                </pic:pic>
+              </a:graphicData>
+            </a:graphic>
+          </wp:inline>
+        </w:drawing>
+      </w:r>
+    </w:p>
+    <w:p>
+      <w:r>
+        <w:rPr>
+          <w:noProof/>
+        </w:rPr>
+        <w:lastRenderedPageBreak/>
+        <w:drawing>
+          <wp:inline distT="0" distB="0" distL="0" distR="0" wp14:anchorId="006A4AA2" wp14:editId="729D3318">
+            <wp:extent cx="5731510" cy="2865755"/>
+            <wp:effectExtent l="0" t="0" r="2540" b="0"/>
+            <wp:docPr id="3" name="Picture 3" descr="C:\Users\GeekG\AppData\Local\Microsoft\Windows\INetCache\Content.MSO\9C013160.tmp"/>
+            <wp:cNvGraphicFramePr>
+              <a:graphicFrameLocks xmlns:a="http://schemas.openxmlformats.org/drawingml/2006/main" noChangeAspect="1"/>
+            </wp:cNvGraphicFramePr>
+            <a:graphic xmlns:a="http://schemas.openxmlformats.org/drawingml/2006/main">
+              <a:graphicData uri="http://schemas.openxmlformats.org/drawingml/2006/picture">
+                <pic:pic xmlns:pic="http://schemas.openxmlformats.org/drawingml/2006/picture">
+                  <pic:nvPicPr>
+                    <pic:cNvPr id="0" name="Picture 1" descr="C:\Users\GeekG\AppData\Local\Microsoft\Windows\INetCache\Content.MSO\9C013160.tmp"/>
+                    <pic:cNvPicPr>
+                      <a:picLocks noChangeAspect="1" noChangeArrowheads="1"/>
+                    </pic:cNvPicPr>
+                  </pic:nvPicPr>
+                  <pic:blipFill>
+                    <a:blip r:embed="rId7">
+                      <a:extLst>
+                        <a:ext uri="{28A0092B-C50C-407E-A947-70E740481C1C}">
+                          <a14:useLocalDpi xmlns:a14="http://schemas.microsoft.com/office/drawing/2010/main" val="0"/>
+                        </a:ext>
+                      </a:extLst>
+                    </a:blip>
+                    <a:srcRect/>
+                    <a:stretch>
+                      <a:fillRect/>
+                    </a:stretch>
+                  </pic:blipFill>
+                  <pic:spPr bwMode="auto">
+                    <a:xfrm>
+                      <a:off x="0" y="0"/>
+                      <a:ext cx="5731510" cy="2865755"/>
+                    </a:xfrm>
+                    <a:prstGeom prst="rect">
+                      <a:avLst/>
+                    </a:prstGeom>
+                    <a:noFill/>
+                    <a:ln>
+                      <a:noFill/>
+                    </a:ln>
+                  </pic:spPr>
+                </pic:pic>
+              </a:graphicData>
+            </a:graphic>
+          </wp:inline>
+        </w:drawing>
+      </w:r>
+      <w:r>
+        <w:rPr>
+          <w:noProof/>
+        </w:rPr>
+        <w:drawing>
+          <wp:inline distT="0" distB="0" distL="0" distR="0" wp14:anchorId="6FE0BF51" wp14:editId="45092F6B">
+            <wp:extent cx="5731510" cy="2865755"/>
+            <wp:effectExtent l="0" t="0" r="2540" b="0"/>
+            <wp:docPr id="4" name="Picture 4" descr="C:\Users\GeekG\AppData\Local\Microsoft\Windows\INetCache\Content.MSO\D7A17E6E.tmp"/>
+            <wp:cNvGraphicFramePr>
+              <a:graphicFrameLocks xmlns:a="http://schemas.openxmlformats.org/drawingml/2006/main" noChangeAspect="1"/>
+            </wp:cNvGraphicFramePr>
+            <a:graphic xmlns:a="http://schemas.openxmlformats.org/drawingml/2006/main">
+              <a:graphicData uri="http://schemas.openxmlformats.org/drawingml/2006/picture">
+                <pic:pic xmlns:pic="http://schemas.openxmlformats.org/drawingml/2006/picture">
+                  <pic:nvPicPr>
+                    <pic:cNvPr id="0" name="Picture 3" descr="C:\Users\GeekG\AppData\Local\Microsoft\Windows\INetCache\Content.MSO\D7A17E6E.tmp"/>
+                    <pic:cNvPicPr>
+                      <a:picLocks noChangeAspect="1" noChangeArrowheads="1"/>
+                    </pic:cNvPicPr>
+                  </pic:nvPicPr>
+                  <pic:blipFill>
+                    <a:blip r:embed="rId8">
+                      <a:extLst>
+                        <a:ext uri="{28A0092B-C50C-407E-A947-70E740481C1C}">
+                          <a14:useLocalDpi xmlns:a14="http://schemas.microsoft.com/office/drawing/2010/main" val="0"/>
+                        </a:ext>
+                      </a:extLst>
+                    </a:blip>
+                    <a:srcRect/>
+                    <a:stretch>
+                      <a:fillRect/>
+                    </a:stretch>
+                  </pic:blipFill>
+                  <pic:spPr bwMode="auto">
+                    <a:xfrm>
+                      <a:off x="0" y="0"/>
+                      <a:ext cx="5731510" cy="2865755"/>
+                    </a:xfrm>
+                    <a:prstGeom prst="rect">
+                      <a:avLst/>
+                    </a:prstGeom>
+                    <a:noFill/>
+                    <a:ln>
+                      <a:noFill/>
+                    </a:ln>
+                  </pic:spPr>
+                </pic:pic>
+              </a:graphicData>
+            </a:graphic>
+          </wp:inline>
+        </w:drawing>
+      </w:r>
+      <w:r>
+        <w:rPr>
+          <w:noProof/>
+        </w:rPr>
+        <w:drawing>
+          <wp:inline distT="0" distB="0" distL="0" distR="0" wp14:anchorId="4B47FE25" wp14:editId="7B002735">
+            <wp:extent cx="5731510" cy="2865755"/>
+            <wp:effectExtent l="0" t="0" r="2540" b="0"/>
+            <wp:docPr id="5" name="Picture 5" descr="C:\Users\GeekG\AppData\Local\Microsoft\Windows\INetCache\Content.MSO\ED3564AC.tmp"/>
+            <wp:cNvGraphicFramePr>
+              <a:graphicFrameLocks xmlns:a="http://schemas.openxmlformats.org/drawingml/2006/main" noChangeAspect="1"/>
+            </wp:cNvGraphicFramePr>
+            <a:graphic xmlns:a="http://schemas.openxmlformats.org/drawingml/2006/main">
+              <a:graphicData uri="http://schemas.openxmlformats.org/drawingml/2006/picture">
+                <pic:pic xmlns:pic="http://schemas.openxmlformats.org/drawingml/2006/picture">
+                  <pic:nvPicPr>
+                    <pic:cNvPr id="0" name="Picture 5" descr="C:\Users\GeekG\AppData\Local\Microsoft\Windows\INetCache\Content.MSO\ED3564AC.tmp"/>
+                    <pic:cNvPicPr>
+                      <a:picLocks noChangeAspect="1" noChangeArrowheads="1"/>
+                    </pic:cNvPicPr>
+                  </pic:nvPicPr>
+                  <pic:blipFill>
+                    <a:blip r:embed="rId9">
+                      <a:extLst>
+                        <a:ext uri="{28A0092B-C50C-407E-A947-70E740481C1C}">
+                          <a14:useLocalDpi xmlns:a14="http://schemas.microsoft.com/office/drawing/2010/main" val="0"/>
+                        </a:ext>
+                      </a:extLst>
+                    </a:blip>
+                    <a:srcRect/>
+                    <a:stretch>
+                      <a:fillRect/>
+                    </a:stretch>
+                  </pic:blipFill>
+                  <pic:spPr bwMode="auto">
+                    <a:xfrm>
+                      <a:off x="0" y="0"/>
+                      <a:ext cx="5731510" cy="2865755"/>
+                    </a:xfrm>
+                    <a:prstGeom prst="rect">
+                      <a:avLst/>
+                    </a:prstGeom>
+                    <a:noFill/>
+                    <a:ln>
+                      <a:noFill/>
+                    </a:ln>
+                  </pic:spPr>
+                </pic:pic>
+              </a:graphicData>
+            </a:graphic>
+          </wp:inline>
+        </w:drawing>
+      </w:r>
+    </w:p>
+    <w:p>
+      <w:pPr>
+        <w:rPr>
+          <w:sz w:val="32"/>
+          <w:szCs w:val="32"/>
+        </w:rPr>
+      </w:pPr>
+      <w:r>
+        <w:rPr>
+          <w:sz w:val="32"/>
+          <w:szCs w:val="32"/>
+        </w:rPr>
+        <w:lastRenderedPageBreak/>
+        <w:t xml:space="preserve">are there any features you think are especially important for a multiplayer game that have not been mentioned (not </w:t>
+      </w:r>
+      <w:proofErr w:type="gramStart"/>
+      <w:r>
+        <w:rPr>
+          <w:sz w:val="32"/>
+          <w:szCs w:val="32"/>
+        </w:rPr>
+        <w:t>required)</w:t>
+      </w:r>
+      <w:proofErr w:type="gramEnd"/>
+    </w:p>
+    <w:tbl>
+      <w:tblPr>
+        <w:tblStyle w:val="TableGrid"/>
+        <w:tblW w:w="0" w:type="auto"/>
+        <w:tblLook w:val="04A0" w:firstRow="1" w:lastRow="0" w:firstColumn="1" w:lastColumn="0" w:noHBand="0" w:noVBand="1"/>
+      </w:tblPr>
+      <w:tblGrid>
+        <w:gridCol w:w="9016"/>
+      </w:tblGrid>
+      <w:tr>
+        <w:tc>
+          <w:tcPr>
+            <w:tcW w:w="9016" w:type="dxa"/>
+            <w:shd w:val="clear" w:color="auto" w:fill="D9E2F3" w:themeFill="accent1" w:themeFillTint="33"/>
+          </w:tcPr>
+          <w:p>
+            <w:pPr>
+              <w:rPr>
+                <w:sz w:val="24"/>
+                <w:szCs w:val="24"/>
+              </w:rPr>
+            </w:pPr>
+            <w:r>
+              <w:rPr>
+                <w:sz w:val="24"/>
+                <w:szCs w:val="24"/>
+              </w:rPr>
+              <w:t>The ability to taunt other players</w:t>
+            </w:r>
+          </w:p>
+        </w:tc>
+      </w:tr>
+      <w:tr>
+        <w:tc>
+          <w:tcPr>
+            <w:tcW w:w="9016" w:type="dxa"/>
+            <w:shd w:val="clear" w:color="auto" w:fill="FBE4D5" w:themeFill="accent2" w:themeFillTint="33"/>
+          </w:tcPr>
+          <w:p>
+            <w:pPr>
+              <w:rPr>
+                <w:sz w:val="24"/>
+                <w:szCs w:val="24"/>
+              </w:rPr>
+            </w:pPr>
+            <w:r>
+              <w:rPr>
+                <w:sz w:val="24"/>
+                <w:szCs w:val="24"/>
+              </w:rPr>
+              <w:t>Some way to mock the loser in the game to save me the effort of doing it in real life</w:t>
+            </w:r>
+          </w:p>
+        </w:tc>
+      </w:tr>
+      <w:tr>
+        <w:tc>
+          <w:tcPr>
+            <w:tcW w:w="9016" w:type="dxa"/>
+            <w:shd w:val="clear" w:color="auto" w:fill="D9E2F3" w:themeFill="accent1" w:themeFillTint="33"/>
+          </w:tcPr>
+          <w:p>
+            <w:pPr>
+              <w:rPr>
+                <w:sz w:val="24"/>
+                <w:szCs w:val="24"/>
+              </w:rPr>
+            </w:pPr>
+            <w:r>
+              <w:rPr>
+                <w:sz w:val="24"/>
+                <w:szCs w:val="24"/>
+              </w:rPr>
+              <w:t>It would be nice to join a game part way through</w:t>
+            </w:r>
+          </w:p>
+        </w:tc>
+      </w:tr>
+      <w:tr>
+        <w:tc>
+          <w:tcPr>
+            <w:tcW w:w="9016" w:type="dxa"/>
+            <w:shd w:val="clear" w:color="auto" w:fill="FBE4D5" w:themeFill="accent2" w:themeFillTint="33"/>
+          </w:tcPr>
+          <w:p>
+            <w:pPr>
+              <w:rPr>
+                <w:sz w:val="24"/>
+                <w:szCs w:val="24"/>
+              </w:rPr>
+            </w:pPr>
+            <w:r>
+              <w:rPr>
+                <w:sz w:val="24"/>
+                <w:szCs w:val="24"/>
+              </w:rPr>
+              <w:t>Playing with other people</w:t>
+            </w:r>
+          </w:p>
+        </w:tc>
+      </w:tr>
+    </w:tbl>
+    <w:p>
+      <w:pPr>
+        <w:rPr>
+          <w:sz w:val="32"/>
+          <w:szCs w:val="32"/>
+        </w:rPr>
+      </w:pPr>
+    </w:p>
+    <w:p>
+      <w:pPr>
+        <w:rPr>
+          <w:sz w:val="32"/>
+          <w:szCs w:val="32"/>
+        </w:rPr>
+      </w:pPr>
+    </w:p>
+    <w:p>
+      <w:pPr>
+        <w:rPr>
+          <w:rFonts w:ascii="Arial" w:hAnsi="Arial" w:cs="Arial"/>
+          <w:b/>
+          <w:sz w:val="36"/>
+          <w:szCs w:val="36"/>
+        </w:rPr>
+      </w:pPr>
+      <w:r>
+        <w:rPr>
+          <w:rFonts w:ascii="Arial" w:hAnsi="Arial" w:cs="Arial"/>
+          <w:b/>
+          <w:sz w:val="36"/>
+          <w:szCs w:val="36"/>
+        </w:rPr>
+        <w:t>Feasibility study</w:t>
+      </w:r>
+    </w:p>
+    <w:p>
+      <w:pPr>
+        <w:rPr>
+          <w:rFonts w:ascii="Arial" w:hAnsi="Arial" w:cs="Arial"/>
+          <w:b/>
+          <w:sz w:val="32"/>
+          <w:szCs w:val="32"/>
+        </w:rPr>
+      </w:pPr>
+      <w:r>
+        <w:rPr>
+          <w:rFonts w:ascii="Arial" w:hAnsi="Arial" w:cs="Arial"/>
+          <w:b/>
+          <w:sz w:val="32"/>
+          <w:szCs w:val="32"/>
+        </w:rPr>
+        <w:t>Criteria for cancelling the project</w:t>
+      </w:r>
+    </w:p>
+    <w:p>
+      <w:pPr>
+        <w:rPr>
+          <w:rFonts w:ascii="Arial" w:hAnsi="Arial" w:cs="Arial"/>
+          <w:sz w:val="24"/>
+          <w:szCs w:val="24"/>
+        </w:rPr>
+      </w:pPr>
+      <w:r>
+        <w:rPr>
+          <w:rFonts w:ascii="Arial" w:hAnsi="Arial" w:cs="Arial"/>
+          <w:sz w:val="24"/>
+          <w:szCs w:val="24"/>
+        </w:rPr>
+        <w:t>the project should be cancelled or rethought if any of the bellow criteria are met</w:t>
+      </w:r>
     </w:p>
     <w:p>
       <w:pPr>
         <w:pStyle w:val="ListParagraph"/>
         <w:numPr>
           <w:ilvl w:val="0"/>
-          <w:numId w:val="3"/>
+          <w:numId w:val="6"/>
         </w:numPr>
         <w:rPr>
           <w:rFonts w:ascii="Arial" w:hAnsi="Arial" w:cs="Arial"/>
-          <w:b/>
-          <w:sz w:val="24"/>
-          <w:szCs w:val="24"/>
-          <w:highlight w:val="red"/>
-        </w:rPr>
-      </w:pPr>
-      <w:r>
-        <w:rPr>
-          <w:rFonts w:ascii="Arial" w:hAnsi="Arial" w:cs="Arial"/>
-          <w:sz w:val="24"/>
-          <w:szCs w:val="24"/>
-          <w:highlight w:val="red"/>
-        </w:rPr>
-        <w:t>this program will use a linked list to store sockets of arenas</w:t>
-      </w:r>
-    </w:p>
-    <w:p>
-      <w:pPr>
-        <w:rPr>
-          <w:rFonts w:ascii="Arial" w:hAnsi="Arial" w:cs="Arial"/>
-          <w:b/>
-          <w:sz w:val="24"/>
-          <w:szCs w:val="24"/>
-          <w:highlight w:val="red"/>
-        </w:rPr>
-      </w:pPr>
-    </w:p>
-    <w:p>
-      <w:pPr>
-        <w:rPr>
-          <w:rFonts w:ascii="Arial" w:hAnsi="Arial" w:cs="Arial"/>
-          <w:sz w:val="36"/>
-          <w:szCs w:val="36"/>
-        </w:rPr>
-      </w:pPr>
-    </w:p>
-    <w:p/>
-    <w:p/>
+          <w:sz w:val="24"/>
+          <w:szCs w:val="24"/>
+        </w:rPr>
+      </w:pPr>
+      <w:r>
+        <w:rPr>
+          <w:rFonts w:ascii="Arial" w:hAnsi="Arial" w:cs="Arial"/>
+          <w:sz w:val="24"/>
+          <w:szCs w:val="24"/>
+        </w:rPr>
+        <w:t>deadlines are consistently missed</w:t>
+      </w:r>
+    </w:p>
+    <w:p>
+      <w:pPr>
+        <w:pStyle w:val="ListParagraph"/>
+        <w:numPr>
+          <w:ilvl w:val="0"/>
+          <w:numId w:val="6"/>
+        </w:numPr>
+        <w:rPr>
+          <w:rFonts w:ascii="Arial" w:hAnsi="Arial" w:cs="Arial"/>
+          <w:sz w:val="24"/>
+          <w:szCs w:val="24"/>
+        </w:rPr>
+      </w:pPr>
+      <w:r>
+        <w:rPr>
+          <w:rFonts w:ascii="Arial" w:hAnsi="Arial" w:cs="Arial"/>
+          <w:sz w:val="24"/>
+          <w:szCs w:val="24"/>
+        </w:rPr>
+        <w:t xml:space="preserve">a serious technological </w:t>
+      </w:r>
+      <w:r>
+        <w:rPr>
+          <w:rFonts w:ascii="Arial" w:hAnsi="Arial" w:cs="Arial"/>
+          <w:sz w:val="24"/>
+          <w:szCs w:val="24"/>
+        </w:rPr>
+        <w:t>barrier</w:t>
+      </w:r>
+      <w:r>
+        <w:rPr>
+          <w:rFonts w:ascii="Arial" w:hAnsi="Arial" w:cs="Arial"/>
+          <w:sz w:val="24"/>
+          <w:szCs w:val="24"/>
+        </w:rPr>
+        <w:t xml:space="preserve"> is met e.g. the hardware required to run the displays with low latency </w:t>
+      </w:r>
+      <w:r>
+        <w:rPr>
+          <w:rFonts w:ascii="Arial" w:hAnsi="Arial" w:cs="Arial"/>
+          <w:sz w:val="24"/>
+          <w:szCs w:val="24"/>
+        </w:rPr>
+        <w:t>is not consumer grade</w:t>
+      </w:r>
+    </w:p>
+    <w:p>
+      <w:pPr>
+        <w:rPr>
+          <w:rFonts w:ascii="Arial" w:hAnsi="Arial" w:cs="Arial"/>
+          <w:sz w:val="32"/>
+          <w:szCs w:val="32"/>
+        </w:rPr>
+      </w:pPr>
+    </w:p>
+    <w:p>
+      <w:pPr>
+        <w:rPr>
+          <w:rFonts w:ascii="Arial" w:hAnsi="Arial" w:cs="Arial"/>
+          <w:b/>
+          <w:sz w:val="32"/>
+          <w:szCs w:val="32"/>
+        </w:rPr>
+      </w:pPr>
+      <w:r>
+        <w:rPr>
+          <w:rFonts w:ascii="Arial" w:hAnsi="Arial" w:cs="Arial"/>
+          <w:b/>
+          <w:sz w:val="32"/>
+          <w:szCs w:val="32"/>
+        </w:rPr>
+        <w:t>alternative solutions</w:t>
+      </w:r>
+    </w:p>
+    <w:p>
+      <w:pPr>
+        <w:rPr>
+          <w:rFonts w:ascii="Arial" w:hAnsi="Arial" w:cs="Arial"/>
+          <w:sz w:val="24"/>
+          <w:szCs w:val="24"/>
+        </w:rPr>
+      </w:pPr>
+      <w:r>
+        <w:rPr>
+          <w:rFonts w:ascii="Arial" w:hAnsi="Arial" w:cs="Arial"/>
+          <w:sz w:val="24"/>
+          <w:szCs w:val="24"/>
+        </w:rPr>
+        <w:t>while there are many other implementations of asteroids some with multiplayer functionality I am not aware of any implementation that works quite like this one by allowing players to use their phones as controllers and as many devices as they want like a massive arena.</w:t>
+      </w:r>
+    </w:p>
+    <w:p>
+      <w:pPr>
+        <w:rPr>
+          <w:rFonts w:ascii="Arial" w:hAnsi="Arial" w:cs="Arial"/>
+          <w:b/>
+          <w:sz w:val="24"/>
+          <w:szCs w:val="24"/>
+        </w:rPr>
+      </w:pPr>
+    </w:p>
+    <w:p>
+      <w:pPr>
+        <w:rPr>
+          <w:rFonts w:ascii="Arial" w:hAnsi="Arial" w:cs="Arial"/>
+          <w:b/>
+          <w:sz w:val="32"/>
+          <w:szCs w:val="32"/>
+        </w:rPr>
+      </w:pPr>
+      <w:r>
+        <w:rPr>
+          <w:rFonts w:ascii="Arial" w:hAnsi="Arial" w:cs="Arial"/>
+          <w:b/>
+          <w:sz w:val="32"/>
+          <w:szCs w:val="32"/>
+        </w:rPr>
+        <w:t>Financial feasibility</w:t>
+      </w:r>
+    </w:p>
+    <w:p>
+      <w:pPr>
+        <w:rPr>
+          <w:rFonts w:ascii="Arial" w:hAnsi="Arial" w:cs="Arial"/>
+          <w:sz w:val="24"/>
+          <w:szCs w:val="24"/>
+        </w:rPr>
+      </w:pPr>
+      <w:r>
+        <w:rPr>
+          <w:rFonts w:ascii="Arial" w:hAnsi="Arial" w:cs="Arial"/>
+          <w:sz w:val="24"/>
+          <w:szCs w:val="24"/>
+        </w:rPr>
+        <w:t>The system will cost nothing but time and will not be sold</w:t>
+      </w:r>
+      <w:r>
+        <w:rPr>
+          <w:rFonts w:ascii="Arial" w:hAnsi="Arial" w:cs="Arial"/>
+          <w:sz w:val="24"/>
+          <w:szCs w:val="24"/>
+        </w:rPr>
+        <w:t xml:space="preserve">. </w:t>
+      </w:r>
+      <w:proofErr w:type="gramStart"/>
+      <w:r>
+        <w:rPr>
+          <w:rFonts w:ascii="Arial" w:hAnsi="Arial" w:cs="Arial"/>
+          <w:sz w:val="24"/>
+          <w:szCs w:val="24"/>
+        </w:rPr>
+        <w:t>In order to</w:t>
+      </w:r>
+      <w:proofErr w:type="gramEnd"/>
+      <w:r>
+        <w:rPr>
+          <w:rFonts w:ascii="Arial" w:hAnsi="Arial" w:cs="Arial"/>
+          <w:sz w:val="24"/>
+          <w:szCs w:val="24"/>
+        </w:rPr>
+        <w:t xml:space="preserve"> adequately test the system several mid-tier consumer grade PC’s will be required to act as the arenas and several mobile devices will be required this could be very expensive but there are computers available in school and there are enough spare mobile devices to hand.</w:t>
+      </w:r>
+    </w:p>
+    <w:p>
+      <w:pPr>
+        <w:rPr>
+          <w:rFonts w:ascii="Arial" w:hAnsi="Arial" w:cs="Arial"/>
+          <w:sz w:val="24"/>
+          <w:szCs w:val="24"/>
+        </w:rPr>
+      </w:pPr>
+    </w:p>
+    <w:p>
+      <w:pPr>
+        <w:rPr>
+          <w:rFonts w:ascii="Arial" w:hAnsi="Arial" w:cs="Arial"/>
+          <w:b/>
+          <w:sz w:val="32"/>
+          <w:szCs w:val="32"/>
+        </w:rPr>
+      </w:pPr>
+      <w:r>
+        <w:rPr>
+          <w:rFonts w:ascii="Arial" w:hAnsi="Arial" w:cs="Arial"/>
+          <w:b/>
+          <w:sz w:val="32"/>
+          <w:szCs w:val="32"/>
+        </w:rPr>
+        <w:t>Legal feasibility</w:t>
+      </w:r>
+    </w:p>
+    <w:p>
+      <w:pPr>
+        <w:rPr>
+          <w:rFonts w:ascii="Arial" w:hAnsi="Arial" w:cs="Arial"/>
+          <w:color w:val="FF0000"/>
+          <w:sz w:val="24"/>
+          <w:szCs w:val="24"/>
+        </w:rPr>
+      </w:pPr>
+      <w:r>
+        <w:rPr>
+          <w:rFonts w:ascii="Arial" w:hAnsi="Arial" w:cs="Arial"/>
+          <w:color w:val="FF0000"/>
+          <w:sz w:val="24"/>
+          <w:szCs w:val="24"/>
+        </w:rPr>
+        <w:t>There may be concerns in relation to the data protection act and GDPR due to the leader board which uses a database. If users enter their real name in the leader board the information may be personally identifiable</w:t>
+      </w:r>
+    </w:p>
+    <w:p>
+      <w:pPr>
+        <w:rPr>
+          <w:rFonts w:ascii="Arial" w:hAnsi="Arial" w:cs="Arial"/>
+          <w:sz w:val="24"/>
+          <w:szCs w:val="24"/>
+        </w:rPr>
+      </w:pPr>
+      <w:r>
+        <w:rPr>
+          <w:rFonts w:ascii="Arial" w:hAnsi="Arial" w:cs="Arial"/>
+          <w:sz w:val="24"/>
+          <w:szCs w:val="24"/>
+        </w:rPr>
+        <w:lastRenderedPageBreak/>
+        <w:t xml:space="preserve">Users will need to be made aware of their responsibility to conform with the communications act when they are entering their leader board </w:t>
+      </w:r>
+      <w:proofErr w:type="gramStart"/>
+      <w:r>
+        <w:rPr>
+          <w:rFonts w:ascii="Arial" w:hAnsi="Arial" w:cs="Arial"/>
+          <w:sz w:val="24"/>
+          <w:szCs w:val="24"/>
+        </w:rPr>
+        <w:t>name</w:t>
+      </w:r>
+      <w:proofErr w:type="gramEnd"/>
+      <w:r>
+        <w:rPr>
+          <w:rFonts w:ascii="Arial" w:hAnsi="Arial" w:cs="Arial"/>
+          <w:sz w:val="24"/>
+          <w:szCs w:val="24"/>
+        </w:rPr>
+        <w:t xml:space="preserve"> so they know not to enter obscene names</w:t>
+      </w:r>
+    </w:p>
+    <w:p>
+      <w:pPr>
+        <w:rPr>
+          <w:rFonts w:ascii="Arial" w:hAnsi="Arial" w:cs="Arial"/>
+          <w:sz w:val="24"/>
+          <w:szCs w:val="24"/>
+        </w:rPr>
+      </w:pPr>
+    </w:p>
+    <w:p>
+      <w:pPr>
+        <w:rPr>
+          <w:rFonts w:ascii="Arial" w:hAnsi="Arial" w:cs="Arial"/>
+          <w:b/>
+          <w:sz w:val="32"/>
+          <w:szCs w:val="32"/>
+        </w:rPr>
+      </w:pPr>
+      <w:r>
+        <w:rPr>
+          <w:rFonts w:ascii="Arial" w:hAnsi="Arial" w:cs="Arial"/>
+          <w:b/>
+          <w:sz w:val="32"/>
+          <w:szCs w:val="32"/>
+        </w:rPr>
+        <w:t>Technical feasibility</w:t>
+      </w:r>
+    </w:p>
+    <w:p>
+      <w:pPr>
+        <w:rPr>
+          <w:rFonts w:ascii="Arial" w:hAnsi="Arial" w:cs="Arial"/>
+          <w:sz w:val="32"/>
+          <w:szCs w:val="32"/>
+        </w:rPr>
+      </w:pPr>
+      <w:bookmarkStart w:id="0" w:name="_GoBack"/>
+      <w:bookmarkEnd w:id="0"/>
+    </w:p>
     <w:sectPr>
       <w:pgSz w:w="11906" w:h="16838"/>
       <w:pgMar w:top="1440" w:right="1440" w:bottom="1440" w:left="1440" w:header="708" w:footer="708" w:gutter="0"/>
@@ -927,6 +1913,119 @@
 <file path=word/numbering.xml><?xml version="1.0" encoding="utf-8"?>
 <w:numbering xmlns:wpc="http://schemas.microsoft.com/office/word/2010/wordprocessingCanvas" xmlns:cx="http://schemas.microsoft.com/office/drawing/2014/chartex" xmlns:cx1="http://schemas.microsoft.com/office/drawing/2015/9/8/chartex" xmlns:cx2="http://schemas.microsoft.com/office/drawing/2015/10/21/chartex" xmlns:cx3="http://schemas.microsoft.com/office/drawing/2016/5/9/chartex" xmlns:cx4="http://schemas.microsoft.com/office/drawing/2016/5/10/chartex" xmlns:cx5="http://schemas.microsoft.com/office/drawing/2016/5/11/chartex" xmlns:cx6="http://schemas.microsoft.com/office/drawing/2016/5/12/chartex" xmlns:cx7="http://schemas.microsoft.com/office/drawing/2016/5/13/chartex" xmlns:cx8="http://schemas.microsoft.com/office/drawing/2016/5/14/chartex" xmlns:mc="http://schemas.openxmlformats.org/markup-compatibility/2006" xmlns:aink="http://schemas.microsoft.com/office/drawing/2016/ink" xmlns:am3d="http://schemas.microsoft.com/office/drawing/2017/model3d" xmlns:o="urn:schemas-microsoft-com:office:office" xmlns:r="http://schemas.openxmlformats.org/officeDocument/2006/relationships" xmlns:m="http://schemas.openxmlformats.org/officeDocument/2006/math" xmlns:v="urn:schemas-microsoft-com:vml" xmlns:wp14="http://schemas.microsoft.com/office/word/2010/wordprocessingDrawing" xmlns:wp="http://schemas.openxmlformats.org/drawingml/2006/wordprocessingDrawing" xmlns:w10="urn:schemas-microsoft-com:office:word" xmlns:w="http://schemas.openxmlformats.org/wordprocessingml/2006/main" xmlns:w14="http://schemas.microsoft.com/office/word/2010/wordml" xmlns:w15="http://schemas.microsoft.com/office/word/2012/wordml" xmlns:w16cid="http://schemas.microsoft.com/office/word/2016/wordml/cid" xmlns:w16se="http://schemas.microsoft.com/office/word/2015/wordml/symex" xmlns:wpg="http://schemas.microsoft.com/office/word/2010/wordprocessingGroup" xmlns:wpi="http://schemas.microsoft.com/office/word/2010/wordprocessingInk" xmlns:wne="http://schemas.microsoft.com/office/word/2006/wordml" xmlns:wps="http://schemas.microsoft.com/office/word/2010/wordprocessingShape" mc:Ignorable="w14 w15 w16se w16cid wp14">
   <w:abstractNum w:abstractNumId="0" w15:restartNumberingAfterBreak="0">
+    <w:nsid w:val="1E764DD9"/>
+    <w:multiLevelType w:val="hybridMultilevel"/>
+    <w:tmpl w:val="8B0AA066"/>
+    <w:lvl w:ilvl="0" w:tplc="08090001">
+      <w:start w:val="1"/>
+      <w:numFmt w:val="bullet"/>
+      <w:lvlText w:val=""/>
+      <w:lvlJc w:val="left"/>
+      <w:pPr>
+        <w:ind w:left="720" w:hanging="360"/>
+      </w:pPr>
+      <w:rPr>
+        <w:rFonts w:ascii="Symbol" w:hAnsi="Symbol" w:hint="default"/>
+      </w:rPr>
+    </w:lvl>
+    <w:lvl w:ilvl="1" w:tplc="08090003" w:tentative="1">
+      <w:start w:val="1"/>
+      <w:numFmt w:val="bullet"/>
+      <w:lvlText w:val="o"/>
+      <w:lvlJc w:val="left"/>
+      <w:pPr>
+        <w:ind w:left="1440" w:hanging="360"/>
+      </w:pPr>
+      <w:rPr>
+        <w:rFonts w:ascii="Courier New" w:hAnsi="Courier New" w:cs="Courier New" w:hint="default"/>
+      </w:rPr>
+    </w:lvl>
+    <w:lvl w:ilvl="2" w:tplc="08090005" w:tentative="1">
+      <w:start w:val="1"/>
+      <w:numFmt w:val="bullet"/>
+      <w:lvlText w:val=""/>
+      <w:lvlJc w:val="left"/>
+      <w:pPr>
+        <w:ind w:left="2160" w:hanging="360"/>
+      </w:pPr>
+      <w:rPr>
+        <w:rFonts w:ascii="Wingdings" w:hAnsi="Wingdings" w:hint="default"/>
+      </w:rPr>
+    </w:lvl>
+    <w:lvl w:ilvl="3" w:tplc="08090001" w:tentative="1">
+      <w:start w:val="1"/>
+      <w:numFmt w:val="bullet"/>
+      <w:lvlText w:val=""/>
+      <w:lvlJc w:val="left"/>
+      <w:pPr>
+        <w:ind w:left="2880" w:hanging="360"/>
+      </w:pPr>
+      <w:rPr>
+        <w:rFonts w:ascii="Symbol" w:hAnsi="Symbol" w:hint="default"/>
+      </w:rPr>
+    </w:lvl>
+    <w:lvl w:ilvl="4" w:tplc="08090003" w:tentative="1">
+      <w:start w:val="1"/>
+      <w:numFmt w:val="bullet"/>
+      <w:lvlText w:val="o"/>
+      <w:lvlJc w:val="left"/>
+      <w:pPr>
+        <w:ind w:left="3600" w:hanging="360"/>
+      </w:pPr>
+      <w:rPr>
+        <w:rFonts w:ascii="Courier New" w:hAnsi="Courier New" w:cs="Courier New" w:hint="default"/>
+      </w:rPr>
+    </w:lvl>
+    <w:lvl w:ilvl="5" w:tplc="08090005" w:tentative="1">
+      <w:start w:val="1"/>
+      <w:numFmt w:val="bullet"/>
+      <w:lvlText w:val=""/>
+      <w:lvlJc w:val="left"/>
+      <w:pPr>
+        <w:ind w:left="4320" w:hanging="360"/>
+      </w:pPr>
+      <w:rPr>
+        <w:rFonts w:ascii="Wingdings" w:hAnsi="Wingdings" w:hint="default"/>
+      </w:rPr>
+    </w:lvl>
+    <w:lvl w:ilvl="6" w:tplc="08090001" w:tentative="1">
+      <w:start w:val="1"/>
+      <w:numFmt w:val="bullet"/>
+      <w:lvlText w:val=""/>
+      <w:lvlJc w:val="left"/>
+      <w:pPr>
+        <w:ind w:left="5040" w:hanging="360"/>
+      </w:pPr>
+      <w:rPr>
+        <w:rFonts w:ascii="Symbol" w:hAnsi="Symbol" w:hint="default"/>
+      </w:rPr>
+    </w:lvl>
+    <w:lvl w:ilvl="7" w:tplc="08090003" w:tentative="1">
+      <w:start w:val="1"/>
+      <w:numFmt w:val="bullet"/>
+      <w:lvlText w:val="o"/>
+      <w:lvlJc w:val="left"/>
+      <w:pPr>
+        <w:ind w:left="5760" w:hanging="360"/>
+      </w:pPr>
+      <w:rPr>
+        <w:rFonts w:ascii="Courier New" w:hAnsi="Courier New" w:cs="Courier New" w:hint="default"/>
+      </w:rPr>
+    </w:lvl>
+    <w:lvl w:ilvl="8" w:tplc="08090005" w:tentative="1">
+      <w:start w:val="1"/>
+      <w:numFmt w:val="bullet"/>
+      <w:lvlText w:val=""/>
+      <w:lvlJc w:val="left"/>
+      <w:pPr>
+        <w:ind w:left="6480" w:hanging="360"/>
+      </w:pPr>
+      <w:rPr>
+        <w:rFonts w:ascii="Wingdings" w:hAnsi="Wingdings" w:hint="default"/>
+      </w:rPr>
+    </w:lvl>
+  </w:abstractNum>
+  <w:abstractNum w:abstractNumId="1" w15:restartNumberingAfterBreak="0">
     <w:nsid w:val="36965ECE"/>
     <w:multiLevelType w:val="hybridMultilevel"/>
     <w:tmpl w:val="ACC82774"/>
@@ -1039,7 +2138,120 @@
       </w:rPr>
     </w:lvl>
   </w:abstractNum>
-  <w:abstractNum w:abstractNumId="1" w15:restartNumberingAfterBreak="0">
+  <w:abstractNum w:abstractNumId="2" w15:restartNumberingAfterBreak="0">
+    <w:nsid w:val="59CC2354"/>
+    <w:multiLevelType w:val="hybridMultilevel"/>
+    <w:tmpl w:val="F71E0624"/>
+    <w:lvl w:ilvl="0" w:tplc="08090001">
+      <w:start w:val="1"/>
+      <w:numFmt w:val="bullet"/>
+      <w:lvlText w:val=""/>
+      <w:lvlJc w:val="left"/>
+      <w:pPr>
+        <w:ind w:left="720" w:hanging="360"/>
+      </w:pPr>
+      <w:rPr>
+        <w:rFonts w:ascii="Symbol" w:hAnsi="Symbol" w:hint="default"/>
+      </w:rPr>
+    </w:lvl>
+    <w:lvl w:ilvl="1" w:tplc="08090003" w:tentative="1">
+      <w:start w:val="1"/>
+      <w:numFmt w:val="bullet"/>
+      <w:lvlText w:val="o"/>
+      <w:lvlJc w:val="left"/>
+      <w:pPr>
+        <w:ind w:left="1440" w:hanging="360"/>
+      </w:pPr>
+      <w:rPr>
+        <w:rFonts w:ascii="Courier New" w:hAnsi="Courier New" w:cs="Courier New" w:hint="default"/>
+      </w:rPr>
+    </w:lvl>
+    <w:lvl w:ilvl="2" w:tplc="08090005" w:tentative="1">
+      <w:start w:val="1"/>
+      <w:numFmt w:val="bullet"/>
+      <w:lvlText w:val=""/>
+      <w:lvlJc w:val="left"/>
+      <w:pPr>
+        <w:ind w:left="2160" w:hanging="360"/>
+      </w:pPr>
+      <w:rPr>
+        <w:rFonts w:ascii="Wingdings" w:hAnsi="Wingdings" w:hint="default"/>
+      </w:rPr>
+    </w:lvl>
+    <w:lvl w:ilvl="3" w:tplc="08090001" w:tentative="1">
+      <w:start w:val="1"/>
+      <w:numFmt w:val="bullet"/>
+      <w:lvlText w:val=""/>
+      <w:lvlJc w:val="left"/>
+      <w:pPr>
+        <w:ind w:left="2880" w:hanging="360"/>
+      </w:pPr>
+      <w:rPr>
+        <w:rFonts w:ascii="Symbol" w:hAnsi="Symbol" w:hint="default"/>
+      </w:rPr>
+    </w:lvl>
+    <w:lvl w:ilvl="4" w:tplc="08090003" w:tentative="1">
+      <w:start w:val="1"/>
+      <w:numFmt w:val="bullet"/>
+      <w:lvlText w:val="o"/>
+      <w:lvlJc w:val="left"/>
+      <w:pPr>
+        <w:ind w:left="3600" w:hanging="360"/>
+      </w:pPr>
+      <w:rPr>
+        <w:rFonts w:ascii="Courier New" w:hAnsi="Courier New" w:cs="Courier New" w:hint="default"/>
+      </w:rPr>
+    </w:lvl>
+    <w:lvl w:ilvl="5" w:tplc="08090005" w:tentative="1">
+      <w:start w:val="1"/>
+      <w:numFmt w:val="bullet"/>
+      <w:lvlText w:val=""/>
+      <w:lvlJc w:val="left"/>
+      <w:pPr>
+        <w:ind w:left="4320" w:hanging="360"/>
+      </w:pPr>
+      <w:rPr>
+        <w:rFonts w:ascii="Wingdings" w:hAnsi="Wingdings" w:hint="default"/>
+      </w:rPr>
+    </w:lvl>
+    <w:lvl w:ilvl="6" w:tplc="08090001" w:tentative="1">
+      <w:start w:val="1"/>
+      <w:numFmt w:val="bullet"/>
+      <w:lvlText w:val=""/>
+      <w:lvlJc w:val="left"/>
+      <w:pPr>
+        <w:ind w:left="5040" w:hanging="360"/>
+      </w:pPr>
+      <w:rPr>
+        <w:rFonts w:ascii="Symbol" w:hAnsi="Symbol" w:hint="default"/>
+      </w:rPr>
+    </w:lvl>
+    <w:lvl w:ilvl="7" w:tplc="08090003" w:tentative="1">
+      <w:start w:val="1"/>
+      <w:numFmt w:val="bullet"/>
+      <w:lvlText w:val="o"/>
+      <w:lvlJc w:val="left"/>
+      <w:pPr>
+        <w:ind w:left="5760" w:hanging="360"/>
+      </w:pPr>
+      <w:rPr>
+        <w:rFonts w:ascii="Courier New" w:hAnsi="Courier New" w:cs="Courier New" w:hint="default"/>
+      </w:rPr>
+    </w:lvl>
+    <w:lvl w:ilvl="8" w:tplc="08090005" w:tentative="1">
+      <w:start w:val="1"/>
+      <w:numFmt w:val="bullet"/>
+      <w:lvlText w:val=""/>
+      <w:lvlJc w:val="left"/>
+      <w:pPr>
+        <w:ind w:left="6480" w:hanging="360"/>
+      </w:pPr>
+      <w:rPr>
+        <w:rFonts w:ascii="Wingdings" w:hAnsi="Wingdings" w:hint="default"/>
+      </w:rPr>
+    </w:lvl>
+  </w:abstractNum>
+  <w:abstractNum w:abstractNumId="3" w15:restartNumberingAfterBreak="0">
     <w:nsid w:val="5C085828"/>
     <w:multiLevelType w:val="hybridMultilevel"/>
     <w:tmpl w:val="8B2A41D6"/>
@@ -1152,7 +2364,7 @@
       </w:rPr>
     </w:lvl>
   </w:abstractNum>
-  <w:abstractNum w:abstractNumId="2" w15:restartNumberingAfterBreak="0">
+  <w:abstractNum w:abstractNumId="4" w15:restartNumberingAfterBreak="0">
     <w:nsid w:val="646F462B"/>
     <w:multiLevelType w:val="multilevel"/>
     <w:tmpl w:val="1F882DE8"/>
@@ -1301,13 +2513,135 @@
       </w:rPr>
     </w:lvl>
   </w:abstractNum>
+  <w:abstractNum w:abstractNumId="5" w15:restartNumberingAfterBreak="0">
+    <w:nsid w:val="71E5346B"/>
+    <w:multiLevelType w:val="hybridMultilevel"/>
+    <w:tmpl w:val="72A6BCCE"/>
+    <w:lvl w:ilvl="0" w:tplc="08090001">
+      <w:start w:val="1"/>
+      <w:numFmt w:val="bullet"/>
+      <w:lvlText w:val=""/>
+      <w:lvlJc w:val="left"/>
+      <w:pPr>
+        <w:ind w:left="720" w:hanging="360"/>
+      </w:pPr>
+      <w:rPr>
+        <w:rFonts w:ascii="Symbol" w:hAnsi="Symbol" w:hint="default"/>
+      </w:rPr>
+    </w:lvl>
+    <w:lvl w:ilvl="1" w:tplc="08090003" w:tentative="1">
+      <w:start w:val="1"/>
+      <w:numFmt w:val="bullet"/>
+      <w:lvlText w:val="o"/>
+      <w:lvlJc w:val="left"/>
+      <w:pPr>
+        <w:ind w:left="1440" w:hanging="360"/>
+      </w:pPr>
+      <w:rPr>
+        <w:rFonts w:ascii="Courier New" w:hAnsi="Courier New" w:cs="Courier New" w:hint="default"/>
+      </w:rPr>
+    </w:lvl>
+    <w:lvl w:ilvl="2" w:tplc="08090005" w:tentative="1">
+      <w:start w:val="1"/>
+      <w:numFmt w:val="bullet"/>
+      <w:lvlText w:val=""/>
+      <w:lvlJc w:val="left"/>
+      <w:pPr>
+        <w:ind w:left="2160" w:hanging="360"/>
+      </w:pPr>
+      <w:rPr>
+        <w:rFonts w:ascii="Wingdings" w:hAnsi="Wingdings" w:hint="default"/>
+      </w:rPr>
+    </w:lvl>
+    <w:lvl w:ilvl="3" w:tplc="08090001" w:tentative="1">
+      <w:start w:val="1"/>
+      <w:numFmt w:val="bullet"/>
+      <w:lvlText w:val=""/>
+      <w:lvlJc w:val="left"/>
+      <w:pPr>
+        <w:ind w:left="2880" w:hanging="360"/>
+      </w:pPr>
+      <w:rPr>
+        <w:rFonts w:ascii="Symbol" w:hAnsi="Symbol" w:hint="default"/>
+      </w:rPr>
+    </w:lvl>
+    <w:lvl w:ilvl="4" w:tplc="08090003" w:tentative="1">
+      <w:start w:val="1"/>
+      <w:numFmt w:val="bullet"/>
+      <w:lvlText w:val="o"/>
+      <w:lvlJc w:val="left"/>
+      <w:pPr>
+        <w:ind w:left="3600" w:hanging="360"/>
+      </w:pPr>
+      <w:rPr>
+        <w:rFonts w:ascii="Courier New" w:hAnsi="Courier New" w:cs="Courier New" w:hint="default"/>
+      </w:rPr>
+    </w:lvl>
+    <w:lvl w:ilvl="5" w:tplc="08090005" w:tentative="1">
+      <w:start w:val="1"/>
+      <w:numFmt w:val="bullet"/>
+      <w:lvlText w:val=""/>
+      <w:lvlJc w:val="left"/>
+      <w:pPr>
+        <w:ind w:left="4320" w:hanging="360"/>
+      </w:pPr>
+      <w:rPr>
+        <w:rFonts w:ascii="Wingdings" w:hAnsi="Wingdings" w:hint="default"/>
+      </w:rPr>
+    </w:lvl>
+    <w:lvl w:ilvl="6" w:tplc="08090001" w:tentative="1">
+      <w:start w:val="1"/>
+      <w:numFmt w:val="bullet"/>
+      <w:lvlText w:val=""/>
+      <w:lvlJc w:val="left"/>
+      <w:pPr>
+        <w:ind w:left="5040" w:hanging="360"/>
+      </w:pPr>
+      <w:rPr>
+        <w:rFonts w:ascii="Symbol" w:hAnsi="Symbol" w:hint="default"/>
+      </w:rPr>
+    </w:lvl>
+    <w:lvl w:ilvl="7" w:tplc="08090003" w:tentative="1">
+      <w:start w:val="1"/>
+      <w:numFmt w:val="bullet"/>
+      <w:lvlText w:val="o"/>
+      <w:lvlJc w:val="left"/>
+      <w:pPr>
+        <w:ind w:left="5760" w:hanging="360"/>
+      </w:pPr>
+      <w:rPr>
+        <w:rFonts w:ascii="Courier New" w:hAnsi="Courier New" w:cs="Courier New" w:hint="default"/>
+      </w:rPr>
+    </w:lvl>
+    <w:lvl w:ilvl="8" w:tplc="08090005" w:tentative="1">
+      <w:start w:val="1"/>
+      <w:numFmt w:val="bullet"/>
+      <w:lvlText w:val=""/>
+      <w:lvlJc w:val="left"/>
+      <w:pPr>
+        <w:ind w:left="6480" w:hanging="360"/>
+      </w:pPr>
+      <w:rPr>
+        <w:rFonts w:ascii="Wingdings" w:hAnsi="Wingdings" w:hint="default"/>
+      </w:rPr>
+    </w:lvl>
+  </w:abstractNum>
   <w:num w:numId="1">
+    <w:abstractNumId w:val="3"/>
+  </w:num>
+  <w:num w:numId="2">
+    <w:abstractNumId w:val="4"/>
+  </w:num>
+  <w:num w:numId="3">
     <w:abstractNumId w:val="1"/>
   </w:num>
-  <w:num w:numId="2">
+  <w:num w:numId="4">
     <w:abstractNumId w:val="2"/>
   </w:num>
-  <w:num w:numId="3">
+  <w:num w:numId="5">
+    <w:abstractNumId w:val="5"/>
+  </w:num>
+  <w:num w:numId="6">
     <w:abstractNumId w:val="0"/>
   </w:num>
 </w:numbering>
@@ -1766,6 +3100,25 @@
       <w:contextualSpacing/>
     </w:pPr>
   </w:style>
+  <w:style w:type="table" w:styleId="TableGrid">
+    <w:name w:val="Table Grid"/>
+    <w:basedOn w:val="TableNormal"/>
+    <w:uiPriority w:val="39"/>
+    <w:rsid w:val="009E4738"/>
+    <w:pPr>
+      <w:spacing w:after="0" w:line="240" w:lineRule="auto"/>
+    </w:pPr>
+    <w:tblPr>
+      <w:tblBorders>
+        <w:top w:val="single" w:sz="4" w:space="0" w:color="auto"/>
+        <w:left w:val="single" w:sz="4" w:space="0" w:color="auto"/>
+        <w:bottom w:val="single" w:sz="4" w:space="0" w:color="auto"/>
+        <w:right w:val="single" w:sz="4" w:space="0" w:color="auto"/>
+        <w:insideH w:val="single" w:sz="4" w:space="0" w:color="auto"/>
+        <w:insideV w:val="single" w:sz="4" w:space="0" w:color="auto"/>
+      </w:tblBorders>
+    </w:tblPr>
+  </w:style>
 </w:styles>
 </file>
 

</xml_diff>

<commit_message>
IDK lots of cool shit
</commit_message>
<xml_diff>
--- a/paperwork/asteroids arena.docx
+++ b/paperwork/asteroids arena.docx
@@ -301,6 +301,16 @@
           <w:highlight w:val="yellow"/>
         </w:rPr>
         <w:t>Key features / objectives</w:t>
+      </w:r>
+      <w:r>
+        <w:rPr>
+          <w:rFonts w:ascii="Arial" w:hAnsi="Arial" w:cs="Arial"/>
+          <w:b/>
+          <w:sz w:val="36"/>
+          <w:szCs w:val="36"/>
+          <w:highlight w:val="yellow"/>
+        </w:rPr>
+        <w:t xml:space="preserve"> (scope?)</w:t>
       </w:r>
     </w:p>
     <w:p>
@@ -1893,12 +1903,619 @@
       <w:pPr>
         <w:rPr>
           <w:rFonts w:ascii="Arial" w:hAnsi="Arial" w:cs="Arial"/>
+          <w:sz w:val="24"/>
+          <w:szCs w:val="24"/>
+        </w:rPr>
+      </w:pPr>
+      <w:r>
+        <w:rPr>
+          <w:rFonts w:ascii="Arial" w:hAnsi="Arial" w:cs="Arial"/>
+          <w:sz w:val="24"/>
+          <w:szCs w:val="24"/>
+        </w:rPr>
+        <w:t xml:space="preserve">due to the nature of the game it will be vital for there to be a low latency between controller, server and arena </w:t>
+      </w:r>
+      <w:r>
+        <w:rPr>
+          <w:rFonts w:ascii="Arial" w:hAnsi="Arial" w:cs="Arial"/>
+          <w:sz w:val="24"/>
+          <w:szCs w:val="24"/>
+        </w:rPr>
+        <w:t>it should be so low as to be unnoticeable and ideally it should be around the time it takes to compute a single frame from update to render. If it is not possible to keep latency low enough a serious re-evaluation will need to take place</w:t>
+      </w:r>
+    </w:p>
+    <w:p>
+      <w:pPr>
+        <w:rPr>
+          <w:rFonts w:ascii="Arial" w:hAnsi="Arial" w:cs="Arial"/>
+          <w:sz w:val="24"/>
+          <w:szCs w:val="24"/>
+        </w:rPr>
+      </w:pPr>
+      <w:r>
+        <w:rPr>
+          <w:rFonts w:ascii="Arial" w:hAnsi="Arial" w:cs="Arial"/>
+          <w:sz w:val="24"/>
+          <w:szCs w:val="24"/>
+        </w:rPr>
+        <w:t>the most powerfull hardware I have easy access to is a 7</w:t>
+      </w:r>
+      <w:r>
+        <w:rPr>
+          <w:rFonts w:ascii="Arial" w:hAnsi="Arial" w:cs="Arial"/>
+          <w:sz w:val="24"/>
+          <w:szCs w:val="24"/>
+          <w:vertAlign w:val="superscript"/>
+        </w:rPr>
+        <w:t>th</w:t>
+      </w:r>
+      <w:r>
+        <w:rPr>
+          <w:rFonts w:ascii="Arial" w:hAnsi="Arial" w:cs="Arial"/>
+          <w:sz w:val="24"/>
+          <w:szCs w:val="24"/>
+        </w:rPr>
+        <w:t xml:space="preserve"> gen core i5 laptop with 8GB of RAM this should be </w:t>
+      </w:r>
+      <w:r>
+        <w:rPr>
+          <w:rFonts w:ascii="Arial" w:hAnsi="Arial" w:cs="Arial"/>
+          <w:sz w:val="24"/>
+          <w:szCs w:val="24"/>
+        </w:rPr>
+        <w:t>enough</w:t>
+      </w:r>
+      <w:r>
+        <w:rPr>
+          <w:rFonts w:ascii="Arial" w:hAnsi="Arial" w:cs="Arial"/>
+          <w:sz w:val="24"/>
+          <w:szCs w:val="24"/>
+        </w:rPr>
+        <w:t xml:space="preserve"> to run several arenas and many controllers (serving the same number of users) but there may be serious performance and even stability issues with larger numbers. If the available hardware is not enough to run the server even for small numbers then one of 4 things will need to happen (in order)</w:t>
+      </w:r>
+    </w:p>
+    <w:p>
+      <w:pPr>
+        <w:pStyle w:val="ListParagraph"/>
+        <w:numPr>
+          <w:ilvl w:val="0"/>
+          <w:numId w:val="7"/>
+        </w:numPr>
+        <w:rPr>
+          <w:rFonts w:ascii="Arial" w:hAnsi="Arial" w:cs="Arial"/>
+          <w:sz w:val="24"/>
+          <w:szCs w:val="24"/>
+        </w:rPr>
+      </w:pPr>
+      <w:r>
+        <w:rPr>
+          <w:rFonts w:ascii="Arial" w:hAnsi="Arial" w:cs="Arial"/>
+          <w:sz w:val="24"/>
+          <w:szCs w:val="24"/>
+        </w:rPr>
+        <w:t>try to make my code more efficient (this will probably not be hard since my code usually comes with tons of baggage)</w:t>
+      </w:r>
+    </w:p>
+    <w:p>
+      <w:pPr>
+        <w:pStyle w:val="ListParagraph"/>
+        <w:numPr>
+          <w:ilvl w:val="0"/>
+          <w:numId w:val="7"/>
+        </w:numPr>
+        <w:rPr>
+          <w:rFonts w:ascii="Arial" w:hAnsi="Arial" w:cs="Arial"/>
+          <w:sz w:val="24"/>
+          <w:szCs w:val="24"/>
+        </w:rPr>
+      </w:pPr>
+      <w:r>
+        <w:rPr>
+          <w:rFonts w:ascii="Arial" w:hAnsi="Arial" w:cs="Arial"/>
+          <w:sz w:val="24"/>
+          <w:szCs w:val="24"/>
+        </w:rPr>
+        <w:t>try a different architecture</w:t>
+      </w:r>
+    </w:p>
+    <w:p>
+      <w:pPr>
+        <w:pStyle w:val="ListParagraph"/>
+        <w:numPr>
+          <w:ilvl w:val="1"/>
+          <w:numId w:val="7"/>
+        </w:numPr>
+        <w:rPr>
+          <w:rFonts w:ascii="Arial" w:hAnsi="Arial" w:cs="Arial"/>
+          <w:sz w:val="24"/>
+          <w:szCs w:val="24"/>
+        </w:rPr>
+      </w:pPr>
+      <w:r>
+        <w:rPr>
+          <w:rFonts w:ascii="Arial" w:hAnsi="Arial" w:cs="Arial"/>
+          <w:sz w:val="24"/>
+          <w:szCs w:val="24"/>
+        </w:rPr>
+        <w:t>move more of the burden from the server to arenas and controllers</w:t>
+      </w:r>
+    </w:p>
+    <w:p>
+      <w:pPr>
+        <w:pStyle w:val="ListParagraph"/>
+        <w:numPr>
+          <w:ilvl w:val="1"/>
+          <w:numId w:val="7"/>
+        </w:numPr>
+        <w:rPr>
+          <w:rFonts w:ascii="Arial" w:hAnsi="Arial" w:cs="Arial"/>
+          <w:sz w:val="24"/>
+          <w:szCs w:val="24"/>
+        </w:rPr>
+      </w:pPr>
+      <w:r>
+        <w:rPr>
+          <w:rFonts w:ascii="Arial" w:hAnsi="Arial" w:cs="Arial"/>
+          <w:sz w:val="24"/>
+          <w:szCs w:val="24"/>
+        </w:rPr>
+        <w:t>cloud based, this would probably have serious latency issues</w:t>
+      </w:r>
+    </w:p>
+    <w:p>
+      <w:pPr>
+        <w:pStyle w:val="ListParagraph"/>
+        <w:numPr>
+          <w:ilvl w:val="1"/>
+          <w:numId w:val="7"/>
+        </w:numPr>
+        <w:rPr>
+          <w:rFonts w:ascii="Arial" w:hAnsi="Arial" w:cs="Arial"/>
+          <w:sz w:val="24"/>
+          <w:szCs w:val="24"/>
+        </w:rPr>
+      </w:pPr>
+      <w:r>
+        <w:rPr>
+          <w:rFonts w:ascii="Arial" w:hAnsi="Arial" w:cs="Arial"/>
+          <w:sz w:val="24"/>
+          <w:szCs w:val="24"/>
+        </w:rPr>
+        <w:t>decentralised computing with multiple servers, this would be an absolute nightmare to implement and I may not have the neccesary skills to do it</w:t>
+      </w:r>
+    </w:p>
+    <w:p>
+      <w:pPr>
+        <w:pStyle w:val="ListParagraph"/>
+        <w:numPr>
+          <w:ilvl w:val="1"/>
+          <w:numId w:val="7"/>
+        </w:numPr>
+        <w:rPr>
+          <w:rFonts w:ascii="Arial" w:hAnsi="Arial" w:cs="Arial"/>
+          <w:sz w:val="24"/>
+          <w:szCs w:val="24"/>
+        </w:rPr>
+      </w:pPr>
+      <w:r>
+        <w:rPr>
+          <w:rFonts w:ascii="Arial" w:hAnsi="Arial" w:cs="Arial"/>
+          <w:sz w:val="24"/>
+          <w:szCs w:val="24"/>
+        </w:rPr>
+        <w:t xml:space="preserve">distributed computing with no server and more of a mesh structure, I </w:t>
+      </w:r>
+      <w:proofErr w:type="gramStart"/>
+      <w:r>
+        <w:rPr>
+          <w:rFonts w:ascii="Arial" w:hAnsi="Arial" w:cs="Arial"/>
+          <w:sz w:val="24"/>
+          <w:szCs w:val="24"/>
+        </w:rPr>
+        <w:t>definitely don’t</w:t>
+      </w:r>
+      <w:proofErr w:type="gramEnd"/>
+      <w:r>
+        <w:rPr>
+          <w:rFonts w:ascii="Arial" w:hAnsi="Arial" w:cs="Arial"/>
+          <w:sz w:val="24"/>
+          <w:szCs w:val="24"/>
+        </w:rPr>
+        <w:t xml:space="preserve"> have the skills to do this but the neccesary skills may be attainable in the allotted time</w:t>
+      </w:r>
+    </w:p>
+    <w:p>
+      <w:pPr>
+        <w:pStyle w:val="ListParagraph"/>
+        <w:numPr>
+          <w:ilvl w:val="0"/>
+          <w:numId w:val="7"/>
+        </w:numPr>
+        <w:rPr>
+          <w:rFonts w:ascii="Arial" w:hAnsi="Arial" w:cs="Arial"/>
+          <w:sz w:val="24"/>
+          <w:szCs w:val="24"/>
+        </w:rPr>
+      </w:pPr>
+      <w:r>
+        <w:rPr>
+          <w:rFonts w:ascii="Arial" w:hAnsi="Arial" w:cs="Arial"/>
+          <w:sz w:val="24"/>
+          <w:szCs w:val="24"/>
+        </w:rPr>
+        <w:t>re-evaluate the project however if this is not feasible due to deadlines</w:t>
+      </w:r>
+    </w:p>
+    <w:p>
+      <w:pPr>
+        <w:pStyle w:val="ListParagraph"/>
+        <w:numPr>
+          <w:ilvl w:val="0"/>
+          <w:numId w:val="7"/>
+        </w:numPr>
+        <w:rPr>
+          <w:rFonts w:ascii="Arial" w:hAnsi="Arial" w:cs="Arial"/>
+          <w:sz w:val="24"/>
+          <w:szCs w:val="24"/>
+        </w:rPr>
+      </w:pPr>
+      <w:r>
+        <w:rPr>
+          <w:rFonts w:ascii="Arial" w:hAnsi="Arial" w:cs="Arial"/>
+          <w:sz w:val="24"/>
+          <w:szCs w:val="24"/>
+        </w:rPr>
+        <w:t>look into getting more powerfull hardware, this is a last case resort as it would be prohibitively expensive to buy brand new hardware</w:t>
+      </w:r>
+    </w:p>
+    <w:p>
+      <w:pPr>
+        <w:rPr>
+          <w:rFonts w:ascii="Arial" w:hAnsi="Arial" w:cs="Arial"/>
+          <w:sz w:val="24"/>
+          <w:szCs w:val="24"/>
+        </w:rPr>
+      </w:pPr>
+      <w:r>
+        <w:rPr>
+          <w:rFonts w:ascii="Arial" w:hAnsi="Arial" w:cs="Arial"/>
+          <w:sz w:val="24"/>
+          <w:szCs w:val="24"/>
+        </w:rPr>
+        <w:t xml:space="preserve">since the burden of physics and graphics is entirely on the arena’s there may be difficulty in ensuring they are able to handle multiple users at once </w:t>
+      </w:r>
+      <w:r>
+        <w:rPr>
+          <w:rFonts w:ascii="Arial" w:hAnsi="Arial" w:cs="Arial"/>
+          <w:sz w:val="24"/>
+          <w:szCs w:val="24"/>
+        </w:rPr>
+        <w:t xml:space="preserve">especially if the hardware of the </w:t>
+      </w:r>
+      <w:proofErr w:type="spellStart"/>
+      <w:r>
+        <w:rPr>
+          <w:rFonts w:ascii="Arial" w:hAnsi="Arial" w:cs="Arial"/>
+          <w:sz w:val="24"/>
+          <w:szCs w:val="24"/>
+        </w:rPr>
+        <w:t>arena’s</w:t>
+      </w:r>
+      <w:proofErr w:type="spellEnd"/>
+      <w:r>
+        <w:rPr>
+          <w:rFonts w:ascii="Arial" w:hAnsi="Arial" w:cs="Arial"/>
+          <w:sz w:val="24"/>
+          <w:szCs w:val="24"/>
+        </w:rPr>
+        <w:t xml:space="preserve"> </w:t>
+      </w:r>
+      <w:proofErr w:type="gramStart"/>
+      <w:r>
+        <w:rPr>
+          <w:rFonts w:ascii="Arial" w:hAnsi="Arial" w:cs="Arial"/>
+          <w:sz w:val="24"/>
+          <w:szCs w:val="24"/>
+        </w:rPr>
+        <w:t>are</w:t>
+      </w:r>
+      <w:proofErr w:type="gramEnd"/>
+      <w:r>
+        <w:rPr>
+          <w:rFonts w:ascii="Arial" w:hAnsi="Arial" w:cs="Arial"/>
+          <w:sz w:val="24"/>
+          <w:szCs w:val="24"/>
+        </w:rPr>
+        <w:t xml:space="preserve"> vastly different.</w:t>
+      </w:r>
+    </w:p>
+    <w:p>
+      <w:pPr>
+        <w:rPr>
+          <w:rFonts w:ascii="Arial" w:hAnsi="Arial" w:cs="Arial"/>
           <w:sz w:val="32"/>
           <w:szCs w:val="32"/>
         </w:rPr>
       </w:pPr>
+    </w:p>
+    <w:p>
+      <w:pPr>
+        <w:rPr>
+          <w:rFonts w:ascii="Arial" w:hAnsi="Arial" w:cs="Arial"/>
+          <w:b/>
+          <w:sz w:val="32"/>
+          <w:szCs w:val="32"/>
+        </w:rPr>
+      </w:pPr>
+      <w:r>
+        <w:rPr>
+          <w:rFonts w:ascii="Arial" w:hAnsi="Arial" w:cs="Arial"/>
+          <w:b/>
+          <w:sz w:val="32"/>
+          <w:szCs w:val="32"/>
+        </w:rPr>
+        <w:t>Constraints</w:t>
+      </w:r>
+    </w:p>
+    <w:p>
+      <w:pPr>
+        <w:rPr>
+          <w:rFonts w:ascii="Arial" w:hAnsi="Arial" w:cs="Arial"/>
+          <w:sz w:val="24"/>
+          <w:szCs w:val="24"/>
+        </w:rPr>
+      </w:pPr>
+      <w:r>
+        <w:rPr>
+          <w:rFonts w:ascii="Arial" w:hAnsi="Arial" w:cs="Arial"/>
+          <w:sz w:val="24"/>
+          <w:szCs w:val="24"/>
+        </w:rPr>
+        <w:t>The only time money should be spent directly on the project is in the final research (evaluation) stage to run a server capable of hosting many players and arenas this may not be neccesary, but should it become neccesary the cost should not exceed a total of £50</w:t>
+      </w:r>
+    </w:p>
+    <w:p>
+      <w:pPr>
+        <w:rPr>
+          <w:rFonts w:ascii="Arial" w:hAnsi="Arial" w:cs="Arial"/>
+          <w:sz w:val="24"/>
+          <w:szCs w:val="24"/>
+        </w:rPr>
+      </w:pPr>
+    </w:p>
+    <w:p>
+      <w:pPr>
+        <w:rPr>
+          <w:rFonts w:ascii="Arial" w:hAnsi="Arial" w:cs="Arial"/>
+          <w:sz w:val="24"/>
+          <w:szCs w:val="24"/>
+        </w:rPr>
+      </w:pPr>
+      <w:r>
+        <w:rPr>
+          <w:rFonts w:ascii="Arial" w:hAnsi="Arial" w:cs="Arial"/>
+          <w:sz w:val="24"/>
+          <w:szCs w:val="24"/>
+        </w:rPr>
+        <w:lastRenderedPageBreak/>
+        <w:t>The project should at no point be more than a month behind, if it is more than a month behind and it is unlikely that the project will be brought back in line with the project schedule a serious re-evaluation will need to take place possibly leading to the removal of some features</w:t>
+      </w:r>
+    </w:p>
+    <w:p>
+      <w:pPr>
+        <w:rPr>
+          <w:rFonts w:ascii="Arial" w:hAnsi="Arial" w:cs="Arial"/>
+          <w:sz w:val="24"/>
+          <w:szCs w:val="24"/>
+        </w:rPr>
+      </w:pPr>
+      <w:r>
+        <w:rPr>
+          <w:rFonts w:ascii="Arial" w:hAnsi="Arial" w:cs="Arial"/>
+          <w:sz w:val="24"/>
+          <w:szCs w:val="24"/>
+        </w:rPr>
+        <w:t xml:space="preserve">The project should be modular and well commented enough to be readable by anyone with a reasonable level of experience </w:t>
+      </w:r>
+      <w:r>
+        <w:rPr>
+          <w:rFonts w:ascii="Arial" w:hAnsi="Arial" w:cs="Arial"/>
+          <w:sz w:val="24"/>
+          <w:szCs w:val="24"/>
+        </w:rPr>
+        <w:t xml:space="preserve">with node.js and </w:t>
+      </w:r>
+      <w:proofErr w:type="gramStart"/>
+      <w:r>
+        <w:rPr>
+          <w:rFonts w:ascii="Arial" w:hAnsi="Arial" w:cs="Arial"/>
+          <w:sz w:val="24"/>
+          <w:szCs w:val="24"/>
+        </w:rPr>
+        <w:t>it’s</w:t>
+      </w:r>
+      <w:proofErr w:type="gramEnd"/>
+      <w:r>
+        <w:rPr>
+          <w:rFonts w:ascii="Arial" w:hAnsi="Arial" w:cs="Arial"/>
+          <w:sz w:val="24"/>
+          <w:szCs w:val="24"/>
+        </w:rPr>
+        <w:t xml:space="preserve"> common libraries. The pseudocode should be readable by anyone with a reasonable level of experience in any language, if this is not the case then work will need to be done to ensure that the code is readable and not just garbled spaghetti mashed out on a keyboard.</w:t>
+      </w:r>
+    </w:p>
+    <w:p>
+      <w:pPr>
+        <w:rPr>
+          <w:rFonts w:ascii="Arial" w:hAnsi="Arial" w:cs="Arial"/>
+          <w:sz w:val="24"/>
+          <w:szCs w:val="24"/>
+        </w:rPr>
+      </w:pPr>
+    </w:p>
+    <w:p>
+      <w:pPr>
+        <w:rPr>
+          <w:rFonts w:ascii="Arial" w:hAnsi="Arial" w:cs="Arial"/>
+          <w:b/>
+          <w:sz w:val="24"/>
+          <w:szCs w:val="24"/>
+          <w:highlight w:val="red"/>
+        </w:rPr>
+      </w:pPr>
+      <w:r>
+        <w:rPr>
+          <w:rFonts w:ascii="Arial" w:hAnsi="Arial" w:cs="Arial"/>
+          <w:b/>
+          <w:sz w:val="24"/>
+          <w:szCs w:val="24"/>
+          <w:highlight w:val="red"/>
+        </w:rPr>
+        <w:t>Functional + operational requirements</w:t>
+      </w:r>
+    </w:p>
+    <w:p>
+      <w:pPr>
+        <w:rPr>
+          <w:rFonts w:ascii="Arial" w:hAnsi="Arial" w:cs="Arial"/>
+          <w:b/>
+          <w:sz w:val="24"/>
+          <w:szCs w:val="24"/>
+        </w:rPr>
+      </w:pPr>
+      <w:r>
+        <w:rPr>
+          <w:rFonts w:ascii="Arial" w:hAnsi="Arial" w:cs="Arial"/>
+          <w:b/>
+          <w:sz w:val="24"/>
+          <w:szCs w:val="24"/>
+        </w:rPr>
+        <w:t>System use case analysis</w:t>
+      </w:r>
+    </w:p>
+    <w:p>
+      <w:pPr>
+        <w:rPr>
+          <w:rFonts w:ascii="Arial" w:hAnsi="Arial" w:cs="Arial"/>
+          <w:sz w:val="24"/>
+          <w:szCs w:val="24"/>
+        </w:rPr>
+      </w:pPr>
+      <w:r>
+        <w:rPr>
+          <w:rFonts w:ascii="Arial" w:hAnsi="Arial" w:cs="Arial"/>
+          <w:noProof/>
+          <w:sz w:val="24"/>
+          <w:szCs w:val="24"/>
+        </w:rPr>
+        <w:drawing>
+          <wp:inline distT="0" distB="0" distL="0" distR="0" wp14:anchorId="4CF8DFF2" wp14:editId="24E43582">
+            <wp:extent cx="4730750" cy="2505710"/>
+            <wp:effectExtent l="0" t="0" r="0" b="8890"/>
+            <wp:docPr id="7" name="Picture 7"/>
+            <wp:cNvGraphicFramePr>
+              <a:graphicFrameLocks xmlns:a="http://schemas.openxmlformats.org/drawingml/2006/main" noChangeAspect="1"/>
+            </wp:cNvGraphicFramePr>
+            <a:graphic xmlns:a="http://schemas.openxmlformats.org/drawingml/2006/main">
+              <a:graphicData uri="http://schemas.openxmlformats.org/drawingml/2006/picture">
+                <pic:pic xmlns:pic="http://schemas.openxmlformats.org/drawingml/2006/picture">
+                  <pic:nvPicPr>
+                    <pic:cNvPr id="0" name="Picture 2"/>
+                    <pic:cNvPicPr>
+                      <a:picLocks noChangeAspect="1" noChangeArrowheads="1"/>
+                    </pic:cNvPicPr>
+                  </pic:nvPicPr>
+                  <pic:blipFill>
+                    <a:blip r:embed="rId10">
+                      <a:extLst>
+                        <a:ext uri="{28A0092B-C50C-407E-A947-70E740481C1C}">
+                          <a14:useLocalDpi xmlns:a14="http://schemas.microsoft.com/office/drawing/2010/main" val="0"/>
+                        </a:ext>
+                      </a:extLst>
+                    </a:blip>
+                    <a:srcRect/>
+                    <a:stretch>
+                      <a:fillRect/>
+                    </a:stretch>
+                  </pic:blipFill>
+                  <pic:spPr bwMode="auto">
+                    <a:xfrm>
+                      <a:off x="0" y="0"/>
+                      <a:ext cx="4730750" cy="2505710"/>
+                    </a:xfrm>
+                    <a:prstGeom prst="rect">
+                      <a:avLst/>
+                    </a:prstGeom>
+                    <a:noFill/>
+                    <a:ln>
+                      <a:noFill/>
+                    </a:ln>
+                  </pic:spPr>
+                </pic:pic>
+              </a:graphicData>
+            </a:graphic>
+          </wp:inline>
+        </w:drawing>
+      </w:r>
+    </w:p>
+    <w:p>
+      <w:pPr>
+        <w:rPr>
+          <w:rFonts w:ascii="Arial" w:hAnsi="Arial" w:cs="Arial"/>
+          <w:b/>
+          <w:sz w:val="24"/>
+          <w:szCs w:val="24"/>
+        </w:rPr>
+      </w:pPr>
+      <w:r>
+        <w:rPr>
+          <w:rFonts w:ascii="Arial" w:hAnsi="Arial" w:cs="Arial"/>
+          <w:b/>
+          <w:sz w:val="24"/>
+          <w:szCs w:val="24"/>
+        </w:rPr>
+        <w:t>Requirements specification</w:t>
+      </w:r>
+    </w:p>
+    <w:p>
+      <w:pPr>
+        <w:rPr>
+          <w:rFonts w:ascii="Arial" w:hAnsi="Arial" w:cs="Arial"/>
+          <w:b/>
+          <w:sz w:val="24"/>
+          <w:szCs w:val="24"/>
+        </w:rPr>
+      </w:pPr>
+      <w:r>
+        <w:rPr>
+          <w:rFonts w:ascii="Arial" w:hAnsi="Arial" w:cs="Arial"/>
+          <w:b/>
+          <w:sz w:val="32"/>
+          <w:szCs w:val="32"/>
+        </w:rPr>
+        <w:t>Design</w:t>
+      </w:r>
+    </w:p>
+    <w:p>
+      <w:pPr>
+        <w:rPr>
+          <w:rFonts w:ascii="Arial" w:hAnsi="Arial" w:cs="Arial"/>
+          <w:b/>
+          <w:sz w:val="24"/>
+          <w:szCs w:val="24"/>
+        </w:rPr>
+      </w:pPr>
       <w:bookmarkStart w:id="0" w:name="_GoBack"/>
       <w:bookmarkEnd w:id="0"/>
+    </w:p>
+    <w:p>
+      <w:pPr>
+        <w:rPr>
+          <w:rFonts w:ascii="Arial" w:hAnsi="Arial" w:cs="Arial"/>
+          <w:sz w:val="32"/>
+          <w:szCs w:val="32"/>
+        </w:rPr>
+      </w:pPr>
     </w:p>
     <w:sectPr>
       <w:pgSz w:w="11906" w:h="16838"/>
@@ -2139,6 +2756,92 @@
     </w:lvl>
   </w:abstractNum>
   <w:abstractNum w:abstractNumId="2" w15:restartNumberingAfterBreak="0">
+    <w:nsid w:val="55CF2E9B"/>
+    <w:multiLevelType w:val="hybridMultilevel"/>
+    <w:tmpl w:val="3A88EE96"/>
+    <w:lvl w:ilvl="0" w:tplc="0809000F">
+      <w:start w:val="1"/>
+      <w:numFmt w:val="decimal"/>
+      <w:lvlText w:val="%1."/>
+      <w:lvlJc w:val="left"/>
+      <w:pPr>
+        <w:ind w:left="720" w:hanging="360"/>
+      </w:pPr>
+    </w:lvl>
+    <w:lvl w:ilvl="1" w:tplc="08090019">
+      <w:start w:val="1"/>
+      <w:numFmt w:val="lowerLetter"/>
+      <w:lvlText w:val="%2."/>
+      <w:lvlJc w:val="left"/>
+      <w:pPr>
+        <w:ind w:left="1440" w:hanging="360"/>
+      </w:pPr>
+    </w:lvl>
+    <w:lvl w:ilvl="2" w:tplc="0809001B" w:tentative="1">
+      <w:start w:val="1"/>
+      <w:numFmt w:val="lowerRoman"/>
+      <w:lvlText w:val="%3."/>
+      <w:lvlJc w:val="right"/>
+      <w:pPr>
+        <w:ind w:left="2160" w:hanging="180"/>
+      </w:pPr>
+    </w:lvl>
+    <w:lvl w:ilvl="3" w:tplc="0809000F" w:tentative="1">
+      <w:start w:val="1"/>
+      <w:numFmt w:val="decimal"/>
+      <w:lvlText w:val="%4."/>
+      <w:lvlJc w:val="left"/>
+      <w:pPr>
+        <w:ind w:left="2880" w:hanging="360"/>
+      </w:pPr>
+    </w:lvl>
+    <w:lvl w:ilvl="4" w:tplc="08090019" w:tentative="1">
+      <w:start w:val="1"/>
+      <w:numFmt w:val="lowerLetter"/>
+      <w:lvlText w:val="%5."/>
+      <w:lvlJc w:val="left"/>
+      <w:pPr>
+        <w:ind w:left="3600" w:hanging="360"/>
+      </w:pPr>
+    </w:lvl>
+    <w:lvl w:ilvl="5" w:tplc="0809001B" w:tentative="1">
+      <w:start w:val="1"/>
+      <w:numFmt w:val="lowerRoman"/>
+      <w:lvlText w:val="%6."/>
+      <w:lvlJc w:val="right"/>
+      <w:pPr>
+        <w:ind w:left="4320" w:hanging="180"/>
+      </w:pPr>
+    </w:lvl>
+    <w:lvl w:ilvl="6" w:tplc="0809000F" w:tentative="1">
+      <w:start w:val="1"/>
+      <w:numFmt w:val="decimal"/>
+      <w:lvlText w:val="%7."/>
+      <w:lvlJc w:val="left"/>
+      <w:pPr>
+        <w:ind w:left="5040" w:hanging="360"/>
+      </w:pPr>
+    </w:lvl>
+    <w:lvl w:ilvl="7" w:tplc="08090019" w:tentative="1">
+      <w:start w:val="1"/>
+      <w:numFmt w:val="lowerLetter"/>
+      <w:lvlText w:val="%8."/>
+      <w:lvlJc w:val="left"/>
+      <w:pPr>
+        <w:ind w:left="5760" w:hanging="360"/>
+      </w:pPr>
+    </w:lvl>
+    <w:lvl w:ilvl="8" w:tplc="0809001B" w:tentative="1">
+      <w:start w:val="1"/>
+      <w:numFmt w:val="lowerRoman"/>
+      <w:lvlText w:val="%9."/>
+      <w:lvlJc w:val="right"/>
+      <w:pPr>
+        <w:ind w:left="6480" w:hanging="180"/>
+      </w:pPr>
+    </w:lvl>
+  </w:abstractNum>
+  <w:abstractNum w:abstractNumId="3" w15:restartNumberingAfterBreak="0">
     <w:nsid w:val="59CC2354"/>
     <w:multiLevelType w:val="hybridMultilevel"/>
     <w:tmpl w:val="F71E0624"/>
@@ -2251,7 +2954,7 @@
       </w:rPr>
     </w:lvl>
   </w:abstractNum>
-  <w:abstractNum w:abstractNumId="3" w15:restartNumberingAfterBreak="0">
+  <w:abstractNum w:abstractNumId="4" w15:restartNumberingAfterBreak="0">
     <w:nsid w:val="5C085828"/>
     <w:multiLevelType w:val="hybridMultilevel"/>
     <w:tmpl w:val="8B2A41D6"/>
@@ -2364,7 +3067,7 @@
       </w:rPr>
     </w:lvl>
   </w:abstractNum>
-  <w:abstractNum w:abstractNumId="4" w15:restartNumberingAfterBreak="0">
+  <w:abstractNum w:abstractNumId="5" w15:restartNumberingAfterBreak="0">
     <w:nsid w:val="646F462B"/>
     <w:multiLevelType w:val="multilevel"/>
     <w:tmpl w:val="1F882DE8"/>
@@ -2513,7 +3216,7 @@
       </w:rPr>
     </w:lvl>
   </w:abstractNum>
-  <w:abstractNum w:abstractNumId="5" w15:restartNumberingAfterBreak="0">
+  <w:abstractNum w:abstractNumId="6" w15:restartNumberingAfterBreak="0">
     <w:nsid w:val="71E5346B"/>
     <w:multiLevelType w:val="hybridMultilevel"/>
     <w:tmpl w:val="72A6BCCE"/>
@@ -2627,22 +3330,25 @@
     </w:lvl>
   </w:abstractNum>
   <w:num w:numId="1">
-    <w:abstractNumId w:val="3"/>
+    <w:abstractNumId w:val="4"/>
   </w:num>
   <w:num w:numId="2">
-    <w:abstractNumId w:val="4"/>
+    <w:abstractNumId w:val="5"/>
   </w:num>
   <w:num w:numId="3">
     <w:abstractNumId w:val="1"/>
   </w:num>
   <w:num w:numId="4">
-    <w:abstractNumId w:val="2"/>
+    <w:abstractNumId w:val="3"/>
   </w:num>
   <w:num w:numId="5">
-    <w:abstractNumId w:val="5"/>
+    <w:abstractNumId w:val="6"/>
   </w:num>
   <w:num w:numId="6">
     <w:abstractNumId w:val="0"/>
+  </w:num>
+  <w:num w:numId="7">
+    <w:abstractNumId w:val="2"/>
   </w:num>
 </w:numbering>
 </file>

</xml_diff>